<commit_message>
Second commit - app de génération de rapport
</commit_message>
<xml_diff>
--- a/models/rapport_template.docx
+++ b/models/rapport_template.docx
@@ -140,7 +140,7 @@
           </mc:Choice>
           <mc:Fallback>
             <w:pict>
-              <v:shape w14:anchorId="61C497E6" id="Graphic 2" o:spid="_x0000_s1026" style="position:absolute;margin-left:17.15pt;margin-top:84.5pt;width:560.2pt;height:672.1pt;z-index:-16685056;visibility:visible;mso-wrap-style:square;mso-wrap-distance-left:0;mso-wrap-distance-top:0;mso-wrap-distance-right:0;mso-wrap-distance-bottom:0;mso-position-horizontal:absolute;mso-position-horizontal-relative:page;mso-position-vertical:absolute;mso-position-vertical-relative:page;v-text-anchor:top" coordsize="7114540,8535670" o:gfxdata="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" path="m875017,397649r-136652,l738365,2168398r136652,l875017,397649xem7114032,l10668,,,76,,8535365r10668,l7103364,8535365r10668,l7114032,8524710r,-8513966l7103364,10744r,8513966l10668,8524710r,-8514042l7114032,10668r,-10668xe" fillcolor="#099" stroked="f">
+              <v:shape w14:anchorId="3DF4C6EB" id="Graphic 2" o:spid="_x0000_s1026" style="position:absolute;margin-left:17.15pt;margin-top:84.5pt;width:560.2pt;height:672.1pt;z-index:-16685056;visibility:visible;mso-wrap-style:square;mso-wrap-distance-left:0;mso-wrap-distance-top:0;mso-wrap-distance-right:0;mso-wrap-distance-bottom:0;mso-position-horizontal:absolute;mso-position-horizontal-relative:page;mso-position-vertical:absolute;mso-position-vertical-relative:page;v-text-anchor:top" coordsize="7114540,8535670" o:gfxdata="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" path="m875017,397649r-136652,l738365,2168398r136652,l875017,397649xem7114032,l10668,,,76,,8535365r10668,l7103364,8535365r10668,l7114032,8524710r,-8513966l7103364,10744r,8513966l10668,8524710r,-8514042l7114032,10668r,-10668xe" fillcolor="#099" stroked="f">
                 <v:path arrowok="t"/>
                 <w10:wrap anchorx="page" anchory="page"/>
               </v:shape>
@@ -276,8 +276,30 @@
         <w:rPr>
           <w:sz w:val="33"/>
         </w:rPr>
-        <w:t>{{ client_ste</w:t>
-      </w:r>
+        <w:t>{</w:t>
+      </w:r>
+      <w:proofErr w:type="gramStart"/>
+      <w:r>
+        <w:rPr>
+          <w:sz w:val="33"/>
+        </w:rPr>
+        <w:t xml:space="preserve">{ </w:t>
+      </w:r>
+      <w:proofErr w:type="spellStart"/>
+      <w:r>
+        <w:rPr>
+          <w:sz w:val="33"/>
+        </w:rPr>
+        <w:t>client</w:t>
+      </w:r>
+      <w:proofErr w:type="gramEnd"/>
+      <w:r>
+        <w:rPr>
+          <w:sz w:val="33"/>
+        </w:rPr>
+        <w:t>_ste</w:t>
+      </w:r>
+      <w:proofErr w:type="spellEnd"/>
       <w:r>
         <w:rPr>
           <w:sz w:val="33"/>
@@ -305,7 +327,35 @@
         <w:rPr>
           <w:sz w:val="33"/>
         </w:rPr>
-        <w:t>{{ client_address }}</w:t>
+        <w:t>{</w:t>
+      </w:r>
+      <w:proofErr w:type="gramStart"/>
+      <w:r>
+        <w:rPr>
+          <w:sz w:val="33"/>
+        </w:rPr>
+        <w:t xml:space="preserve">{ </w:t>
+      </w:r>
+      <w:proofErr w:type="spellStart"/>
+      <w:r>
+        <w:rPr>
+          <w:sz w:val="33"/>
+        </w:rPr>
+        <w:t>client</w:t>
+      </w:r>
+      <w:proofErr w:type="gramEnd"/>
+      <w:r>
+        <w:rPr>
+          <w:sz w:val="33"/>
+        </w:rPr>
+        <w:t>_address</w:t>
+      </w:r>
+      <w:proofErr w:type="spellEnd"/>
+      <w:r>
+        <w:rPr>
+          <w:sz w:val="33"/>
+        </w:rPr>
+        <w:t xml:space="preserve"> }}</w:t>
       </w:r>
     </w:p>
     <w:p>
@@ -423,7 +473,43 @@
                 <w:sz w:val="23"/>
                 <w:szCs w:val="23"/>
               </w:rPr>
-              <w:t>{{ date_etude }}</w:t>
+              <w:t>{</w:t>
+            </w:r>
+            <w:proofErr w:type="gramStart"/>
+            <w:r>
+              <w:rPr>
+                <w:spacing w:val="-2"/>
+                <w:sz w:val="23"/>
+                <w:szCs w:val="23"/>
+              </w:rPr>
+              <w:t xml:space="preserve">{ </w:t>
+            </w:r>
+            <w:proofErr w:type="spellStart"/>
+            <w:r>
+              <w:rPr>
+                <w:spacing w:val="-2"/>
+                <w:sz w:val="23"/>
+                <w:szCs w:val="23"/>
+              </w:rPr>
+              <w:t>date</w:t>
+            </w:r>
+            <w:proofErr w:type="gramEnd"/>
+            <w:r>
+              <w:rPr>
+                <w:spacing w:val="-2"/>
+                <w:sz w:val="23"/>
+                <w:szCs w:val="23"/>
+              </w:rPr>
+              <w:t>_etude</w:t>
+            </w:r>
+            <w:proofErr w:type="spellEnd"/>
+            <w:r>
+              <w:rPr>
+                <w:spacing w:val="-2"/>
+                <w:sz w:val="23"/>
+                <w:szCs w:val="23"/>
+              </w:rPr>
+              <w:t xml:space="preserve"> }}</w:t>
             </w:r>
           </w:p>
         </w:tc>
@@ -482,18 +568,26 @@
                 <w:sz w:val="23"/>
                 <w:szCs w:val="23"/>
               </w:rPr>
-              <w:t xml:space="preserve">{{ </w:t>
-            </w:r>
+              <w:t>{</w:t>
+            </w:r>
+            <w:proofErr w:type="gramStart"/>
             <w:r>
               <w:rPr>
                 <w:rFonts w:ascii="Times New Roman"/>
                 <w:sz w:val="23"/>
                 <w:szCs w:val="23"/>
               </w:rPr>
+              <w:t xml:space="preserve">{ </w:t>
+            </w:r>
+            <w:r>
+              <w:rPr>
+                <w:rFonts w:ascii="Times New Roman"/>
+                <w:sz w:val="23"/>
+                <w:szCs w:val="23"/>
+              </w:rPr>
               <w:t>version</w:t>
             </w:r>
-            <w:bookmarkStart w:id="0" w:name="_GoBack"/>
-            <w:bookmarkEnd w:id="0"/>
+            <w:proofErr w:type="gramEnd"/>
             <w:r>
               <w:rPr>
                 <w:rFonts w:ascii="Times New Roman"/>
@@ -526,6 +620,7 @@
                 <w:sz w:val="23"/>
               </w:rPr>
             </w:pPr>
+            <w:proofErr w:type="spellStart"/>
             <w:r>
               <w:rPr>
                 <w:rFonts w:ascii="Arial"/>
@@ -536,6 +631,7 @@
               </w:rPr>
               <w:t>Opqbi</w:t>
             </w:r>
+            <w:proofErr w:type="spellEnd"/>
             <w:r>
               <w:rPr>
                 <w:rFonts w:ascii="Arial"/>
@@ -547,6 +643,7 @@
               </w:rPr>
               <w:t xml:space="preserve"> </w:t>
             </w:r>
+            <w:proofErr w:type="spellStart"/>
             <w:r>
               <w:rPr>
                 <w:rFonts w:ascii="Arial"/>
@@ -557,6 +654,7 @@
               </w:rPr>
               <w:t>be</w:t>
             </w:r>
+            <w:proofErr w:type="spellEnd"/>
           </w:p>
         </w:tc>
         <w:tc>
@@ -582,7 +680,29 @@
                 <w:sz w:val="23"/>
                 <w:szCs w:val="23"/>
               </w:rPr>
-              <w:t>{{ audit }}</w:t>
+              <w:t>{</w:t>
+            </w:r>
+            <w:proofErr w:type="gramStart"/>
+            <w:r>
+              <w:rPr>
+                <w:rFonts w:ascii="Arial"/>
+                <w:b/>
+                <w:spacing w:val="-8"/>
+                <w:sz w:val="23"/>
+                <w:szCs w:val="23"/>
+              </w:rPr>
+              <w:t>{ audit</w:t>
+            </w:r>
+            <w:proofErr w:type="gramEnd"/>
+            <w:r>
+              <w:rPr>
+                <w:rFonts w:ascii="Arial"/>
+                <w:b/>
+                <w:spacing w:val="-8"/>
+                <w:sz w:val="23"/>
+                <w:szCs w:val="23"/>
+              </w:rPr>
+              <w:t xml:space="preserve"> }}</w:t>
             </w:r>
           </w:p>
         </w:tc>
@@ -639,9 +759,24 @@
               <w:rPr>
                 <w:rFonts w:ascii="Times New Roman"/>
                 <w:color w:val="0070C0"/>
-                <w:sz w:val="20"/>
-              </w:rPr>
-              <w:t>{{ contact }}</w:t>
+              </w:rPr>
+              <w:t>{</w:t>
+            </w:r>
+            <w:proofErr w:type="gramStart"/>
+            <w:r>
+              <w:rPr>
+                <w:rFonts w:ascii="Times New Roman"/>
+                <w:color w:val="0070C0"/>
+              </w:rPr>
+              <w:t>{ contact</w:t>
+            </w:r>
+            <w:proofErr w:type="gramEnd"/>
+            <w:r>
+              <w:rPr>
+                <w:rFonts w:ascii="Times New Roman"/>
+                <w:color w:val="0070C0"/>
+              </w:rPr>
+              <w:t xml:space="preserve"> }}</w:t>
             </w:r>
           </w:p>
         </w:tc>
@@ -747,15 +882,40 @@
                 <w:rFonts w:ascii="Times New Roman"/>
                 <w:sz w:val="24"/>
               </w:rPr>
-              <w:t>{{ client_</w:t>
-            </w:r>
+              <w:t>{</w:t>
+            </w:r>
+            <w:proofErr w:type="gramStart"/>
             <w:r>
               <w:rPr>
                 <w:rFonts w:ascii="Times New Roman"/>
                 <w:sz w:val="24"/>
               </w:rPr>
+              <w:t xml:space="preserve">{ </w:t>
+            </w:r>
+            <w:proofErr w:type="spellStart"/>
+            <w:r>
+              <w:rPr>
+                <w:rFonts w:ascii="Times New Roman"/>
+                <w:sz w:val="24"/>
+              </w:rPr>
+              <w:t>client</w:t>
+            </w:r>
+            <w:proofErr w:type="gramEnd"/>
+            <w:r>
+              <w:rPr>
+                <w:rFonts w:ascii="Times New Roman"/>
+                <w:sz w:val="24"/>
+              </w:rPr>
+              <w:t>_</w:t>
+            </w:r>
+            <w:r>
+              <w:rPr>
+                <w:rFonts w:ascii="Times New Roman"/>
+                <w:sz w:val="24"/>
+              </w:rPr>
               <w:t>name</w:t>
             </w:r>
+            <w:proofErr w:type="spellEnd"/>
             <w:r>
               <w:rPr>
                 <w:rFonts w:ascii="Times New Roman"/>
@@ -806,15 +966,40 @@
                 <w:rFonts w:ascii="Times New Roman"/>
                 <w:sz w:val="30"/>
               </w:rPr>
-              <w:t>{{ client_</w:t>
-            </w:r>
+              <w:t>{</w:t>
+            </w:r>
+            <w:proofErr w:type="gramStart"/>
             <w:r>
               <w:rPr>
                 <w:rFonts w:ascii="Times New Roman"/>
                 <w:sz w:val="30"/>
               </w:rPr>
+              <w:t xml:space="preserve">{ </w:t>
+            </w:r>
+            <w:proofErr w:type="spellStart"/>
+            <w:r>
+              <w:rPr>
+                <w:rFonts w:ascii="Times New Roman"/>
+                <w:sz w:val="30"/>
+              </w:rPr>
+              <w:t>client</w:t>
+            </w:r>
+            <w:proofErr w:type="gramEnd"/>
+            <w:r>
+              <w:rPr>
+                <w:rFonts w:ascii="Times New Roman"/>
+                <w:sz w:val="30"/>
+              </w:rPr>
+              <w:t>_</w:t>
+            </w:r>
+            <w:r>
+              <w:rPr>
+                <w:rFonts w:ascii="Times New Roman"/>
+                <w:sz w:val="30"/>
+              </w:rPr>
               <w:t>mail</w:t>
             </w:r>
+            <w:proofErr w:type="spellEnd"/>
             <w:r>
               <w:rPr>
                 <w:rFonts w:ascii="Times New Roman"/>
@@ -863,14 +1048,39 @@
             <w:r>
               <w:rPr>
                 <w:rFonts w:ascii="Times New Roman"/>
-                <w:sz w:val="16"/>
-              </w:rPr>
-              <w:t>{{ client_phone</w:t>
-            </w:r>
+                <w:sz w:val="20"/>
+              </w:rPr>
+              <w:t>{</w:t>
+            </w:r>
+            <w:proofErr w:type="gramStart"/>
             <w:r>
               <w:rPr>
                 <w:rFonts w:ascii="Times New Roman"/>
-                <w:sz w:val="16"/>
+                <w:sz w:val="20"/>
+              </w:rPr>
+              <w:t xml:space="preserve">{ </w:t>
+            </w:r>
+            <w:proofErr w:type="spellStart"/>
+            <w:r>
+              <w:rPr>
+                <w:rFonts w:ascii="Times New Roman"/>
+                <w:sz w:val="20"/>
+              </w:rPr>
+              <w:t>client</w:t>
+            </w:r>
+            <w:proofErr w:type="gramEnd"/>
+            <w:r>
+              <w:rPr>
+                <w:rFonts w:ascii="Times New Roman"/>
+                <w:sz w:val="20"/>
+              </w:rPr>
+              <w:t>_phone</w:t>
+            </w:r>
+            <w:proofErr w:type="spellEnd"/>
+            <w:r>
+              <w:rPr>
+                <w:rFonts w:ascii="Times New Roman"/>
+                <w:sz w:val="20"/>
               </w:rPr>
               <w:t xml:space="preserve"> }}</w:t>
             </w:r>
@@ -3163,7 +3373,29 @@
               <w:rPr>
                 <w:sz w:val="18"/>
               </w:rPr>
-              <w:t>{{ ste }}</w:t>
+              <w:t>{</w:t>
+            </w:r>
+            <w:proofErr w:type="gramStart"/>
+            <w:r>
+              <w:rPr>
+                <w:sz w:val="18"/>
+              </w:rPr>
+              <w:t xml:space="preserve">{ </w:t>
+            </w:r>
+            <w:proofErr w:type="spellStart"/>
+            <w:r>
+              <w:rPr>
+                <w:sz w:val="18"/>
+              </w:rPr>
+              <w:t>ste</w:t>
+            </w:r>
+            <w:proofErr w:type="spellEnd"/>
+            <w:proofErr w:type="gramEnd"/>
+            <w:r>
+              <w:rPr>
+                <w:sz w:val="18"/>
+              </w:rPr>
+              <w:t xml:space="preserve"> }}</w:t>
             </w:r>
           </w:p>
         </w:tc>
@@ -3352,6 +3584,8 @@
             <w:pPr>
               <w:pStyle w:val="TableParagraph"/>
               <w:tabs>
+                <w:tab w:val="left" w:pos="2309"/>
+                <w:tab w:val="left" w:pos="2348"/>
                 <w:tab w:val="center" w:pos="2790"/>
               </w:tabs>
               <w:spacing w:line="169" w:lineRule="exact"/>
@@ -3369,7 +3603,35 @@
               <w:rPr>
                 <w:sz w:val="18"/>
               </w:rPr>
-              <w:t>{{ address }}</w:t>
+              <w:tab/>
+            </w:r>
+            <w:r>
+              <w:rPr>
+                <w:sz w:val="18"/>
+              </w:rPr>
+              <w:t>{</w:t>
+            </w:r>
+            <w:proofErr w:type="gramStart"/>
+            <w:r>
+              <w:rPr>
+                <w:sz w:val="18"/>
+              </w:rPr>
+              <w:t xml:space="preserve">{ </w:t>
+            </w:r>
+            <w:proofErr w:type="spellStart"/>
+            <w:r>
+              <w:rPr>
+                <w:sz w:val="18"/>
+              </w:rPr>
+              <w:t>address</w:t>
+            </w:r>
+            <w:proofErr w:type="spellEnd"/>
+            <w:proofErr w:type="gramEnd"/>
+            <w:r>
+              <w:rPr>
+                <w:sz w:val="18"/>
+              </w:rPr>
+              <w:t xml:space="preserve"> }}</w:t>
             </w:r>
           </w:p>
         </w:tc>
@@ -3467,6 +3729,8 @@
             <w:pPr>
               <w:pStyle w:val="TableParagraph"/>
               <w:tabs>
+                <w:tab w:val="left" w:pos="2322"/>
+                <w:tab w:val="left" w:pos="2413"/>
                 <w:tab w:val="center" w:pos="2790"/>
               </w:tabs>
               <w:spacing w:before="94"/>
@@ -3485,7 +3749,41 @@
               <w:rPr>
                 <w:sz w:val="18"/>
               </w:rPr>
-              <w:t>{{ address }}</w:t>
+              <w:t>{</w:t>
+            </w:r>
+            <w:proofErr w:type="gramStart"/>
+            <w:r>
+              <w:rPr>
+                <w:sz w:val="18"/>
+              </w:rPr>
+              <w:t xml:space="preserve">{ </w:t>
+            </w:r>
+            <w:proofErr w:type="spellStart"/>
+            <w:r>
+              <w:rPr>
+                <w:sz w:val="18"/>
+              </w:rPr>
+              <w:t>address</w:t>
+            </w:r>
+            <w:proofErr w:type="spellEnd"/>
+            <w:proofErr w:type="gramEnd"/>
+            <w:r>
+              <w:rPr>
+                <w:sz w:val="18"/>
+              </w:rPr>
+              <w:t xml:space="preserve"> }}</w:t>
+            </w:r>
+            <w:r>
+              <w:rPr>
+                <w:sz w:val="18"/>
+              </w:rPr>
+              <w:tab/>
+            </w:r>
+            <w:r>
+              <w:rPr>
+                <w:sz w:val="18"/>
+              </w:rPr>
+              <w:tab/>
             </w:r>
           </w:p>
         </w:tc>
@@ -3955,7 +4253,23 @@
                 <w:spacing w:val="-2"/>
                 <w:sz w:val="18"/>
               </w:rPr>
-              <w:t>{{ activité }}</w:t>
+              <w:t>{</w:t>
+            </w:r>
+            <w:proofErr w:type="gramStart"/>
+            <w:r>
+              <w:rPr>
+                <w:spacing w:val="-2"/>
+                <w:sz w:val="18"/>
+              </w:rPr>
+              <w:t>{ activité</w:t>
+            </w:r>
+            <w:proofErr w:type="gramEnd"/>
+            <w:r>
+              <w:rPr>
+                <w:spacing w:val="-2"/>
+                <w:sz w:val="18"/>
+              </w:rPr>
+              <w:t xml:space="preserve"> }}</w:t>
             </w:r>
           </w:p>
         </w:tc>
@@ -4091,7 +4405,23 @@
                 <w:spacing w:val="-5"/>
                 <w:sz w:val="18"/>
               </w:rPr>
-              <w:t>{{ surface }}</w:t>
+              <w:t>{</w:t>
+            </w:r>
+            <w:proofErr w:type="gramStart"/>
+            <w:r>
+              <w:rPr>
+                <w:spacing w:val="-5"/>
+                <w:sz w:val="18"/>
+              </w:rPr>
+              <w:t>{ surface</w:t>
+            </w:r>
+            <w:proofErr w:type="gramEnd"/>
+            <w:r>
+              <w:rPr>
+                <w:spacing w:val="-5"/>
+                <w:sz w:val="18"/>
+              </w:rPr>
+              <w:t xml:space="preserve"> }}</w:t>
             </w:r>
           </w:p>
         </w:tc>
@@ -4208,7 +4538,35 @@
               <w:rPr>
                 <w:sz w:val="18"/>
               </w:rPr>
-              <w:t>{{ nbr_batiments }}</w:t>
+              <w:t>{</w:t>
+            </w:r>
+            <w:proofErr w:type="gramStart"/>
+            <w:r>
+              <w:rPr>
+                <w:sz w:val="18"/>
+              </w:rPr>
+              <w:t xml:space="preserve">{ </w:t>
+            </w:r>
+            <w:proofErr w:type="spellStart"/>
+            <w:r>
+              <w:rPr>
+                <w:sz w:val="18"/>
+              </w:rPr>
+              <w:t>nbr</w:t>
+            </w:r>
+            <w:proofErr w:type="gramEnd"/>
+            <w:r>
+              <w:rPr>
+                <w:sz w:val="18"/>
+              </w:rPr>
+              <w:t>_batiments</w:t>
+            </w:r>
+            <w:proofErr w:type="spellEnd"/>
+            <w:r>
+              <w:rPr>
+                <w:sz w:val="18"/>
+              </w:rPr>
+              <w:t xml:space="preserve"> }}</w:t>
             </w:r>
           </w:p>
         </w:tc>
@@ -4833,15 +5191,33 @@
                 <w:sz w:val="15"/>
                 <w:szCs w:val="15"/>
               </w:rPr>
-              <w:t xml:space="preserve">{{ </w:t>
-            </w:r>
+              <w:t>{</w:t>
+            </w:r>
+            <w:proofErr w:type="gramStart"/>
             <w:r>
               <w:rPr>
                 <w:sz w:val="15"/>
                 <w:szCs w:val="15"/>
               </w:rPr>
-              <w:t>syn_nbr</w:t>
-            </w:r>
+              <w:t xml:space="preserve">{ </w:t>
+            </w:r>
+            <w:proofErr w:type="spellStart"/>
+            <w:r>
+              <w:rPr>
+                <w:sz w:val="15"/>
+                <w:szCs w:val="15"/>
+              </w:rPr>
+              <w:t>syn</w:t>
+            </w:r>
+            <w:proofErr w:type="gramEnd"/>
+            <w:r>
+              <w:rPr>
+                <w:sz w:val="15"/>
+                <w:szCs w:val="15"/>
+              </w:rPr>
+              <w:t>_nbr</w:t>
+            </w:r>
+            <w:proofErr w:type="spellEnd"/>
             <w:r>
               <w:rPr>
                 <w:sz w:val="15"/>
@@ -4876,15 +5252,33 @@
                 <w:sz w:val="16"/>
                 <w:szCs w:val="16"/>
               </w:rPr>
-              <w:t xml:space="preserve">{{ </w:t>
-            </w:r>
+              <w:t>{</w:t>
+            </w:r>
+            <w:proofErr w:type="gramStart"/>
             <w:r>
               <w:rPr>
                 <w:sz w:val="16"/>
                 <w:szCs w:val="16"/>
               </w:rPr>
-              <w:t>syn_p_totale</w:t>
-            </w:r>
+              <w:t xml:space="preserve">{ </w:t>
+            </w:r>
+            <w:proofErr w:type="spellStart"/>
+            <w:r>
+              <w:rPr>
+                <w:sz w:val="16"/>
+                <w:szCs w:val="16"/>
+              </w:rPr>
+              <w:t>syn</w:t>
+            </w:r>
+            <w:proofErr w:type="gramEnd"/>
+            <w:r>
+              <w:rPr>
+                <w:sz w:val="16"/>
+                <w:szCs w:val="16"/>
+              </w:rPr>
+              <w:t>_p_totale</w:t>
+            </w:r>
+            <w:proofErr w:type="spellEnd"/>
             <w:r>
               <w:rPr>
                 <w:sz w:val="16"/>
@@ -5140,15 +5534,33 @@
                 <w:sz w:val="15"/>
                 <w:szCs w:val="15"/>
               </w:rPr>
-              <w:t xml:space="preserve">{{ </w:t>
-            </w:r>
+              <w:t>{</w:t>
+            </w:r>
+            <w:proofErr w:type="gramStart"/>
             <w:r>
               <w:rPr>
                 <w:sz w:val="15"/>
                 <w:szCs w:val="15"/>
               </w:rPr>
-              <w:t>syn_nbr</w:t>
-            </w:r>
+              <w:t xml:space="preserve">{ </w:t>
+            </w:r>
+            <w:proofErr w:type="spellStart"/>
+            <w:r>
+              <w:rPr>
+                <w:sz w:val="15"/>
+                <w:szCs w:val="15"/>
+              </w:rPr>
+              <w:t>syn</w:t>
+            </w:r>
+            <w:proofErr w:type="gramEnd"/>
+            <w:r>
+              <w:rPr>
+                <w:sz w:val="15"/>
+                <w:szCs w:val="15"/>
+              </w:rPr>
+              <w:t>_nbr</w:t>
+            </w:r>
+            <w:proofErr w:type="spellEnd"/>
             <w:r>
               <w:rPr>
                 <w:sz w:val="15"/>
@@ -5184,15 +5596,33 @@
                 <w:sz w:val="16"/>
                 <w:szCs w:val="16"/>
               </w:rPr>
-              <w:t xml:space="preserve">{{ </w:t>
-            </w:r>
+              <w:t>{</w:t>
+            </w:r>
+            <w:proofErr w:type="gramStart"/>
             <w:r>
               <w:rPr>
                 <w:sz w:val="16"/>
                 <w:szCs w:val="16"/>
               </w:rPr>
-              <w:t>syn_p_totale</w:t>
-            </w:r>
+              <w:t xml:space="preserve">{ </w:t>
+            </w:r>
+            <w:proofErr w:type="spellStart"/>
+            <w:r>
+              <w:rPr>
+                <w:sz w:val="16"/>
+                <w:szCs w:val="16"/>
+              </w:rPr>
+              <w:t>syn</w:t>
+            </w:r>
+            <w:proofErr w:type="gramEnd"/>
+            <w:r>
+              <w:rPr>
+                <w:sz w:val="16"/>
+                <w:szCs w:val="16"/>
+              </w:rPr>
+              <w:t>_p_totale</w:t>
+            </w:r>
+            <w:proofErr w:type="spellEnd"/>
             <w:r>
               <w:rPr>
                 <w:sz w:val="16"/>
@@ -5436,6 +5866,7 @@
               </w:rPr>
               <w:t xml:space="preserve"> </w:t>
             </w:r>
+            <w:proofErr w:type="gramStart"/>
             <w:r>
               <w:rPr>
                 <w:rFonts w:ascii="Arial" w:hAnsi="Arial"/>
@@ -5445,6 +5876,7 @@
               </w:rPr>
               <w:t>a</w:t>
             </w:r>
+            <w:proofErr w:type="gramEnd"/>
             <w:r>
               <w:rPr>
                 <w:rFonts w:ascii="Arial" w:hAnsi="Arial"/>
@@ -6208,6 +6640,7 @@
                 <w:sz w:val="16"/>
               </w:rPr>
             </w:pPr>
+            <w:proofErr w:type="spellStart"/>
             <w:r>
               <w:rPr>
                 <w:rFonts w:ascii="Arial"/>
@@ -6217,6 +6650,7 @@
               </w:rPr>
               <w:t>My</w:t>
             </w:r>
+            <w:proofErr w:type="spellEnd"/>
             <w:r>
               <w:rPr>
                 <w:rFonts w:ascii="Arial"/>
@@ -6559,6 +6993,7 @@
               </w:rPr>
               <w:t xml:space="preserve"> </w:t>
             </w:r>
+            <w:proofErr w:type="spellStart"/>
             <w:r>
               <w:rPr>
                 <w:rFonts w:ascii="Arial" w:hAnsi="Arial"/>
@@ -6568,6 +7003,7 @@
               </w:rPr>
               <w:t>photobiologique</w:t>
             </w:r>
+            <w:proofErr w:type="spellEnd"/>
             <w:r>
               <w:rPr>
                 <w:rFonts w:ascii="Arial" w:hAnsi="Arial"/>
@@ -7536,15 +7972,33 @@
                 <w:sz w:val="16"/>
                 <w:szCs w:val="16"/>
               </w:rPr>
-              <w:t xml:space="preserve">{{ </w:t>
-            </w:r>
+              <w:t>{</w:t>
+            </w:r>
+            <w:proofErr w:type="gramStart"/>
             <w:r>
               <w:rPr>
                 <w:sz w:val="16"/>
                 <w:szCs w:val="16"/>
               </w:rPr>
-              <w:t>niveau_eclairage</w:t>
-            </w:r>
+              <w:t xml:space="preserve">{ </w:t>
+            </w:r>
+            <w:proofErr w:type="spellStart"/>
+            <w:r>
+              <w:rPr>
+                <w:sz w:val="16"/>
+                <w:szCs w:val="16"/>
+              </w:rPr>
+              <w:t>niveau</w:t>
+            </w:r>
+            <w:proofErr w:type="gramEnd"/>
+            <w:r>
+              <w:rPr>
+                <w:sz w:val="16"/>
+                <w:szCs w:val="16"/>
+              </w:rPr>
+              <w:t>_eclairage</w:t>
+            </w:r>
+            <w:proofErr w:type="spellEnd"/>
             <w:r>
               <w:rPr>
                 <w:sz w:val="16"/>
@@ -7661,8 +8115,33 @@
                 <w:sz w:val="16"/>
                 <w:szCs w:val="16"/>
               </w:rPr>
-              <w:t>{{ facteur_uniformité</w:t>
-            </w:r>
+              <w:t>{</w:t>
+            </w:r>
+            <w:proofErr w:type="gramStart"/>
+            <w:r>
+              <w:rPr>
+                <w:sz w:val="16"/>
+                <w:szCs w:val="16"/>
+              </w:rPr>
+              <w:t xml:space="preserve">{ </w:t>
+            </w:r>
+            <w:proofErr w:type="spellStart"/>
+            <w:r>
+              <w:rPr>
+                <w:sz w:val="16"/>
+                <w:szCs w:val="16"/>
+              </w:rPr>
+              <w:t>facteur</w:t>
+            </w:r>
+            <w:proofErr w:type="gramEnd"/>
+            <w:r>
+              <w:rPr>
+                <w:sz w:val="16"/>
+                <w:szCs w:val="16"/>
+              </w:rPr>
+              <w:t>_uniformité</w:t>
+            </w:r>
+            <w:proofErr w:type="spellEnd"/>
             <w:r>
               <w:rPr>
                 <w:sz w:val="16"/>
@@ -7822,15 +8301,33 @@
                 <w:sz w:val="16"/>
                 <w:szCs w:val="16"/>
               </w:rPr>
-              <w:t xml:space="preserve">{{ </w:t>
-            </w:r>
+              <w:t>{</w:t>
+            </w:r>
+            <w:proofErr w:type="gramStart"/>
             <w:r>
               <w:rPr>
                 <w:sz w:val="16"/>
                 <w:szCs w:val="16"/>
               </w:rPr>
-              <w:t>puissance_init</w:t>
-            </w:r>
+              <w:t xml:space="preserve">{ </w:t>
+            </w:r>
+            <w:proofErr w:type="spellStart"/>
+            <w:r>
+              <w:rPr>
+                <w:sz w:val="16"/>
+                <w:szCs w:val="16"/>
+              </w:rPr>
+              <w:t>puissance</w:t>
+            </w:r>
+            <w:proofErr w:type="gramEnd"/>
+            <w:r>
+              <w:rPr>
+                <w:sz w:val="16"/>
+                <w:szCs w:val="16"/>
+              </w:rPr>
+              <w:t>_init</w:t>
+            </w:r>
+            <w:proofErr w:type="spellEnd"/>
             <w:r>
               <w:rPr>
                 <w:sz w:val="16"/>
@@ -7962,15 +8459,33 @@
                 <w:sz w:val="16"/>
                 <w:szCs w:val="16"/>
               </w:rPr>
-              <w:t xml:space="preserve">{{ </w:t>
-            </w:r>
+              <w:t>{</w:t>
+            </w:r>
+            <w:proofErr w:type="gramStart"/>
             <w:r>
               <w:rPr>
                 <w:sz w:val="16"/>
                 <w:szCs w:val="16"/>
               </w:rPr>
-              <w:t>puissance_projetée</w:t>
-            </w:r>
+              <w:t xml:space="preserve">{ </w:t>
+            </w:r>
+            <w:proofErr w:type="spellStart"/>
+            <w:r>
+              <w:rPr>
+                <w:sz w:val="16"/>
+                <w:szCs w:val="16"/>
+              </w:rPr>
+              <w:t>puissance</w:t>
+            </w:r>
+            <w:proofErr w:type="gramEnd"/>
+            <w:r>
+              <w:rPr>
+                <w:sz w:val="16"/>
+                <w:szCs w:val="16"/>
+              </w:rPr>
+              <w:t>_projetée</w:t>
+            </w:r>
+            <w:proofErr w:type="spellEnd"/>
             <w:r>
               <w:rPr>
                 <w:sz w:val="16"/>
@@ -8132,15 +8647,33 @@
                 <w:sz w:val="16"/>
                 <w:szCs w:val="16"/>
               </w:rPr>
-              <w:t xml:space="preserve">{{ </w:t>
-            </w:r>
+              <w:t>{</w:t>
+            </w:r>
+            <w:proofErr w:type="gramStart"/>
             <w:r>
               <w:rPr>
                 <w:sz w:val="16"/>
                 <w:szCs w:val="16"/>
               </w:rPr>
-              <w:t>puissance_réelle_projetée</w:t>
-            </w:r>
+              <w:t xml:space="preserve">{ </w:t>
+            </w:r>
+            <w:proofErr w:type="spellStart"/>
+            <w:r>
+              <w:rPr>
+                <w:sz w:val="16"/>
+                <w:szCs w:val="16"/>
+              </w:rPr>
+              <w:t>puissance</w:t>
+            </w:r>
+            <w:proofErr w:type="gramEnd"/>
+            <w:r>
+              <w:rPr>
+                <w:sz w:val="16"/>
+                <w:szCs w:val="16"/>
+              </w:rPr>
+              <w:t>_réelle_projetée</w:t>
+            </w:r>
+            <w:proofErr w:type="spellEnd"/>
             <w:r>
               <w:rPr>
                 <w:sz w:val="16"/>
@@ -8300,15 +8833,33 @@
                 <w:sz w:val="16"/>
                 <w:szCs w:val="16"/>
               </w:rPr>
-              <w:t xml:space="preserve">{{ </w:t>
-            </w:r>
+              <w:t>{</w:t>
+            </w:r>
+            <w:proofErr w:type="gramStart"/>
             <w:r>
               <w:rPr>
                 <w:sz w:val="16"/>
                 <w:szCs w:val="16"/>
               </w:rPr>
-              <w:t>conso_initiale</w:t>
-            </w:r>
+              <w:t xml:space="preserve">{ </w:t>
+            </w:r>
+            <w:proofErr w:type="spellStart"/>
+            <w:r>
+              <w:rPr>
+                <w:sz w:val="16"/>
+                <w:szCs w:val="16"/>
+              </w:rPr>
+              <w:t>conso</w:t>
+            </w:r>
+            <w:proofErr w:type="gramEnd"/>
+            <w:r>
+              <w:rPr>
+                <w:sz w:val="16"/>
+                <w:szCs w:val="16"/>
+              </w:rPr>
+              <w:t>_initiale</w:t>
+            </w:r>
+            <w:proofErr w:type="spellEnd"/>
             <w:r>
               <w:rPr>
                 <w:sz w:val="16"/>
@@ -8425,15 +8976,33 @@
                 <w:sz w:val="16"/>
                 <w:szCs w:val="16"/>
               </w:rPr>
-              <w:t xml:space="preserve">{{ </w:t>
-            </w:r>
+              <w:t>{</w:t>
+            </w:r>
+            <w:proofErr w:type="gramStart"/>
             <w:r>
               <w:rPr>
                 <w:sz w:val="16"/>
                 <w:szCs w:val="16"/>
               </w:rPr>
-              <w:t>conso_projetée</w:t>
-            </w:r>
+              <w:t xml:space="preserve">{ </w:t>
+            </w:r>
+            <w:proofErr w:type="spellStart"/>
+            <w:r>
+              <w:rPr>
+                <w:sz w:val="16"/>
+                <w:szCs w:val="16"/>
+              </w:rPr>
+              <w:t>conso</w:t>
+            </w:r>
+            <w:proofErr w:type="gramEnd"/>
+            <w:r>
+              <w:rPr>
+                <w:sz w:val="16"/>
+                <w:szCs w:val="16"/>
+              </w:rPr>
+              <w:t>_projetée</w:t>
+            </w:r>
+            <w:proofErr w:type="spellEnd"/>
             <w:r>
               <w:rPr>
                 <w:sz w:val="16"/>
@@ -8731,15 +9300,33 @@
                 <w:sz w:val="16"/>
                 <w:szCs w:val="16"/>
               </w:rPr>
-              <w:t xml:space="preserve">{{ </w:t>
-            </w:r>
+              <w:t>{</w:t>
+            </w:r>
+            <w:proofErr w:type="gramStart"/>
             <w:r>
               <w:rPr>
                 <w:sz w:val="16"/>
                 <w:szCs w:val="16"/>
               </w:rPr>
-              <w:t>economie_energie</w:t>
-            </w:r>
+              <w:t xml:space="preserve">{ </w:t>
+            </w:r>
+            <w:proofErr w:type="spellStart"/>
+            <w:r>
+              <w:rPr>
+                <w:sz w:val="16"/>
+                <w:szCs w:val="16"/>
+              </w:rPr>
+              <w:t>economie</w:t>
+            </w:r>
+            <w:proofErr w:type="gramEnd"/>
+            <w:r>
+              <w:rPr>
+                <w:sz w:val="16"/>
+                <w:szCs w:val="16"/>
+              </w:rPr>
+              <w:t>_energie</w:t>
+            </w:r>
+            <w:proofErr w:type="spellEnd"/>
             <w:r>
               <w:rPr>
                 <w:sz w:val="16"/>
@@ -8871,15 +9458,26 @@
                 <w:sz w:val="16"/>
                 <w:szCs w:val="16"/>
               </w:rPr>
-              <w:t xml:space="preserve">{{ </w:t>
-            </w:r>
+              <w:t>{</w:t>
+            </w:r>
+            <w:proofErr w:type="gramStart"/>
             <w:r>
               <w:rPr>
                 <w:sz w:val="16"/>
                 <w:szCs w:val="16"/>
               </w:rPr>
+              <w:t xml:space="preserve">{ </w:t>
+            </w:r>
+            <w:proofErr w:type="spellStart"/>
+            <w:r>
+              <w:rPr>
+                <w:sz w:val="16"/>
+                <w:szCs w:val="16"/>
+              </w:rPr>
               <w:t>emissions</w:t>
             </w:r>
+            <w:proofErr w:type="spellEnd"/>
+            <w:proofErr w:type="gramEnd"/>
             <w:r>
               <w:rPr>
                 <w:sz w:val="16"/>
@@ -9038,7 +9636,7 @@
           </mc:Choice>
           <mc:Fallback>
             <w:pict>
-              <v:shape w14:anchorId="16288DB8" id="Graphic 7" o:spid="_x0000_s1026" style="position:absolute;margin-left:18.35pt;margin-top:57.25pt;width:557.8pt;height:726.5pt;z-index:-16684544;visibility:visible;mso-wrap-style:square;mso-wrap-distance-left:0;mso-wrap-distance-top:0;mso-wrap-distance-right:0;mso-wrap-distance-bottom:0;mso-position-horizontal:absolute;mso-position-horizontal-relative:page;mso-position-vertical:absolute;mso-position-vertical-relative:page;v-text-anchor:top" coordsize="7084059,9226550" o:gfxdata="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" path="m7083552,50l6096,50,,,,9226042r6096,l6096,6146r7071360,l7077456,9226042r6083,l7083539,6146r13,-6096xe" fillcolor="#099" stroked="f">
+              <v:shape w14:anchorId="3E4BEA69" id="Graphic 7" o:spid="_x0000_s1026" style="position:absolute;margin-left:18.35pt;margin-top:57.25pt;width:557.8pt;height:726.5pt;z-index:-16684544;visibility:visible;mso-wrap-style:square;mso-wrap-distance-left:0;mso-wrap-distance-top:0;mso-wrap-distance-right:0;mso-wrap-distance-bottom:0;mso-position-horizontal:absolute;mso-position-horizontal-relative:page;mso-position-vertical:absolute;mso-position-vertical-relative:page;v-text-anchor:top" coordsize="7084059,9226550" o:gfxdata="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" path="m7083552,50l6096,50,,,,9226042r6096,l6096,6146r7071360,l7077456,9226042r6083,l7083539,6146r13,-6096xe" fillcolor="#099" stroked="f">
                 <v:path arrowok="t"/>
                 <w10:wrap anchorx="page" anchory="page"/>
               </v:shape>
@@ -9253,7 +9851,29 @@
               <w:rPr>
                 <w:sz w:val="18"/>
               </w:rPr>
-              <w:t>{{ ste }}</w:t>
+              <w:t>{</w:t>
+            </w:r>
+            <w:proofErr w:type="gramStart"/>
+            <w:r>
+              <w:rPr>
+                <w:sz w:val="18"/>
+              </w:rPr>
+              <w:t xml:space="preserve">{ </w:t>
+            </w:r>
+            <w:proofErr w:type="spellStart"/>
+            <w:r>
+              <w:rPr>
+                <w:sz w:val="18"/>
+              </w:rPr>
+              <w:t>ste</w:t>
+            </w:r>
+            <w:proofErr w:type="spellEnd"/>
+            <w:proofErr w:type="gramEnd"/>
+            <w:r>
+              <w:rPr>
+                <w:sz w:val="18"/>
+              </w:rPr>
+              <w:t xml:space="preserve"> }}</w:t>
             </w:r>
           </w:p>
         </w:tc>
@@ -9349,7 +9969,29 @@
               <w:rPr>
                 <w:sz w:val="18"/>
               </w:rPr>
-              <w:t>{{ address }}</w:t>
+              <w:t>{</w:t>
+            </w:r>
+            <w:proofErr w:type="gramStart"/>
+            <w:r>
+              <w:rPr>
+                <w:sz w:val="18"/>
+              </w:rPr>
+              <w:t xml:space="preserve">{ </w:t>
+            </w:r>
+            <w:proofErr w:type="spellStart"/>
+            <w:r>
+              <w:rPr>
+                <w:sz w:val="18"/>
+              </w:rPr>
+              <w:t>address</w:t>
+            </w:r>
+            <w:proofErr w:type="spellEnd"/>
+            <w:proofErr w:type="gramEnd"/>
+            <w:r>
+              <w:rPr>
+                <w:sz w:val="18"/>
+              </w:rPr>
+              <w:t xml:space="preserve"> }}</w:t>
             </w:r>
           </w:p>
         </w:tc>
@@ -9447,7 +10089,23 @@
                 <w:spacing w:val="-5"/>
                 <w:sz w:val="18"/>
               </w:rPr>
-              <w:t>{{ surface }}</w:t>
+              <w:t>{</w:t>
+            </w:r>
+            <w:proofErr w:type="gramStart"/>
+            <w:r>
+              <w:rPr>
+                <w:spacing w:val="-5"/>
+                <w:sz w:val="18"/>
+              </w:rPr>
+              <w:t>{ surface</w:t>
+            </w:r>
+            <w:proofErr w:type="gramEnd"/>
+            <w:r>
+              <w:rPr>
+                <w:spacing w:val="-5"/>
+                <w:sz w:val="18"/>
+              </w:rPr>
+              <w:t xml:space="preserve"> }}</w:t>
             </w:r>
           </w:p>
         </w:tc>
@@ -9527,7 +10185,23 @@
                 <w:spacing w:val="-2"/>
                 <w:sz w:val="18"/>
               </w:rPr>
-              <w:t>{{ activité }}</w:t>
+              <w:t>{</w:t>
+            </w:r>
+            <w:proofErr w:type="gramStart"/>
+            <w:r>
+              <w:rPr>
+                <w:spacing w:val="-2"/>
+                <w:sz w:val="18"/>
+              </w:rPr>
+              <w:t>{ activité</w:t>
+            </w:r>
+            <w:proofErr w:type="gramEnd"/>
+            <w:r>
+              <w:rPr>
+                <w:spacing w:val="-2"/>
+                <w:sz w:val="18"/>
+              </w:rPr>
+              <w:t xml:space="preserve"> }}</w:t>
             </w:r>
           </w:p>
         </w:tc>
@@ -9615,7 +10289,35 @@
               <w:rPr>
                 <w:sz w:val="18"/>
               </w:rPr>
-              <w:t>{{ nbr_batiments }}</w:t>
+              <w:t>{</w:t>
+            </w:r>
+            <w:proofErr w:type="gramStart"/>
+            <w:r>
+              <w:rPr>
+                <w:sz w:val="18"/>
+              </w:rPr>
+              <w:t xml:space="preserve">{ </w:t>
+            </w:r>
+            <w:proofErr w:type="spellStart"/>
+            <w:r>
+              <w:rPr>
+                <w:sz w:val="18"/>
+              </w:rPr>
+              <w:t>nbr</w:t>
+            </w:r>
+            <w:proofErr w:type="gramEnd"/>
+            <w:r>
+              <w:rPr>
+                <w:sz w:val="18"/>
+              </w:rPr>
+              <w:t>_batiments</w:t>
+            </w:r>
+            <w:proofErr w:type="spellEnd"/>
+            <w:r>
+              <w:rPr>
+                <w:sz w:val="18"/>
+              </w:rPr>
+              <w:t xml:space="preserve"> }}</w:t>
             </w:r>
           </w:p>
         </w:tc>
@@ -9749,7 +10451,39 @@
                 <w:spacing w:val="-2"/>
                 <w:sz w:val="18"/>
               </w:rPr>
-              <w:t>{{ date_visite }}</w:t>
+              <w:t>{</w:t>
+            </w:r>
+            <w:proofErr w:type="gramStart"/>
+            <w:r>
+              <w:rPr>
+                <w:spacing w:val="-2"/>
+                <w:sz w:val="18"/>
+              </w:rPr>
+              <w:t xml:space="preserve">{ </w:t>
+            </w:r>
+            <w:proofErr w:type="spellStart"/>
+            <w:r>
+              <w:rPr>
+                <w:spacing w:val="-2"/>
+                <w:sz w:val="18"/>
+              </w:rPr>
+              <w:t>date</w:t>
+            </w:r>
+            <w:proofErr w:type="gramEnd"/>
+            <w:r>
+              <w:rPr>
+                <w:spacing w:val="-2"/>
+                <w:sz w:val="18"/>
+              </w:rPr>
+              <w:t>_visite</w:t>
+            </w:r>
+            <w:proofErr w:type="spellEnd"/>
+            <w:r>
+              <w:rPr>
+                <w:spacing w:val="-2"/>
+                <w:sz w:val="18"/>
+              </w:rPr>
+              <w:t xml:space="preserve"> }}</w:t>
             </w:r>
           </w:p>
         </w:tc>
@@ -9847,7 +10581,39 @@
                 <w:spacing w:val="-2"/>
                 <w:sz w:val="18"/>
               </w:rPr>
-              <w:t>{{ date_etude }}</w:t>
+              <w:t>{</w:t>
+            </w:r>
+            <w:proofErr w:type="gramStart"/>
+            <w:r>
+              <w:rPr>
+                <w:spacing w:val="-2"/>
+                <w:sz w:val="18"/>
+              </w:rPr>
+              <w:t xml:space="preserve">{ </w:t>
+            </w:r>
+            <w:proofErr w:type="spellStart"/>
+            <w:r>
+              <w:rPr>
+                <w:spacing w:val="-2"/>
+                <w:sz w:val="18"/>
+              </w:rPr>
+              <w:t>date</w:t>
+            </w:r>
+            <w:proofErr w:type="gramEnd"/>
+            <w:r>
+              <w:rPr>
+                <w:spacing w:val="-2"/>
+                <w:sz w:val="18"/>
+              </w:rPr>
+              <w:t>_etude</w:t>
+            </w:r>
+            <w:proofErr w:type="spellEnd"/>
+            <w:r>
+              <w:rPr>
+                <w:spacing w:val="-2"/>
+                <w:sz w:val="18"/>
+              </w:rPr>
+              <w:t xml:space="preserve"> }}</w:t>
             </w:r>
           </w:p>
         </w:tc>
@@ -9875,6 +10641,7 @@
                 <w:sz w:val="16"/>
               </w:rPr>
             </w:pPr>
+            <w:proofErr w:type="spellStart"/>
             <w:r>
               <w:rPr>
                 <w:rFonts w:ascii="Arial"/>
@@ -9884,6 +10651,7 @@
               </w:rPr>
               <w:t>Opqbi</w:t>
             </w:r>
+            <w:proofErr w:type="spellEnd"/>
             <w:r>
               <w:rPr>
                 <w:rFonts w:ascii="Arial"/>
@@ -9894,6 +10662,7 @@
               </w:rPr>
               <w:t xml:space="preserve"> </w:t>
             </w:r>
+            <w:proofErr w:type="spellStart"/>
             <w:r>
               <w:rPr>
                 <w:rFonts w:ascii="Arial"/>
@@ -9903,6 +10672,7 @@
               </w:rPr>
               <w:t>be</w:t>
             </w:r>
+            <w:proofErr w:type="spellEnd"/>
           </w:p>
         </w:tc>
         <w:tc>
@@ -9932,8 +10702,19 @@
                 <w:spacing w:val="-8"/>
                 <w:sz w:val="16"/>
               </w:rPr>
-              <w:t>{{ audit</w:t>
-            </w:r>
+              <w:t>{</w:t>
+            </w:r>
+            <w:proofErr w:type="gramStart"/>
+            <w:r>
+              <w:rPr>
+                <w:rFonts w:ascii="Arial"/>
+                <w:b/>
+                <w:spacing w:val="-8"/>
+                <w:sz w:val="16"/>
+              </w:rPr>
+              <w:t>{ audit</w:t>
+            </w:r>
+            <w:proofErr w:type="gramEnd"/>
             <w:r>
               <w:rPr>
                 <w:rFonts w:ascii="Arial"/>
@@ -9992,7 +10773,9 @@
             <w:pPr>
               <w:pStyle w:val="TableParagraph"/>
               <w:tabs>
-                <w:tab w:val="center" w:pos="3217"/>
+                <w:tab w:val="left" w:pos="2325"/>
+                <w:tab w:val="left" w:pos="2505"/>
+                <w:tab w:val="left" w:pos="2655"/>
               </w:tabs>
               <w:rPr>
                 <w:rFonts w:ascii="Times New Roman"/>
@@ -10011,14 +10794,37 @@
                 <w:rFonts w:ascii="Times New Roman"/>
                 <w:sz w:val="14"/>
               </w:rPr>
-              <w:t xml:space="preserve">                 </w:t>
+              <w:tab/>
             </w:r>
             <w:r>
               <w:rPr>
                 <w:rFonts w:ascii="Times New Roman"/>
                 <w:sz w:val="14"/>
               </w:rPr>
-              <w:t xml:space="preserve">     </w:t>
+              <w:t xml:space="preserve">      </w:t>
+            </w:r>
+            <w:r>
+              <w:rPr>
+                <w:rFonts w:ascii="Times New Roman"/>
+                <w:sz w:val="18"/>
+              </w:rPr>
+              <w:t>{</w:t>
+            </w:r>
+            <w:proofErr w:type="gramStart"/>
+            <w:r>
+              <w:rPr>
+                <w:rFonts w:ascii="Times New Roman"/>
+                <w:sz w:val="18"/>
+              </w:rPr>
+              <w:t>{ contact</w:t>
+            </w:r>
+            <w:proofErr w:type="gramEnd"/>
+            <w:r>
+              <w:rPr>
+                <w:rFonts w:ascii="Times New Roman"/>
+                <w:sz w:val="18"/>
+              </w:rPr>
+              <w:t xml:space="preserve"> }}</w:t>
             </w:r>
             <w:r>
               <w:rPr>
@@ -10030,9 +10836,9 @@
             <w:r>
               <w:rPr>
                 <w:rFonts w:ascii="Times New Roman"/>
-                <w:sz w:val="18"/>
-              </w:rPr>
-              <w:t>{{ contact }}</w:t>
+                <w:sz w:val="14"/>
+              </w:rPr>
+              <w:tab/>
             </w:r>
           </w:p>
         </w:tc>
@@ -10111,7 +10917,35 @@
               <w:rPr>
                 <w:sz w:val="18"/>
               </w:rPr>
-              <w:t>{{ station_meteo }}</w:t>
+              <w:t>{</w:t>
+            </w:r>
+            <w:proofErr w:type="gramStart"/>
+            <w:r>
+              <w:rPr>
+                <w:sz w:val="18"/>
+              </w:rPr>
+              <w:t xml:space="preserve">{ </w:t>
+            </w:r>
+            <w:proofErr w:type="spellStart"/>
+            <w:r>
+              <w:rPr>
+                <w:sz w:val="18"/>
+              </w:rPr>
+              <w:t>station</w:t>
+            </w:r>
+            <w:proofErr w:type="gramEnd"/>
+            <w:r>
+              <w:rPr>
+                <w:sz w:val="18"/>
+              </w:rPr>
+              <w:t>_meteo</w:t>
+            </w:r>
+            <w:proofErr w:type="spellEnd"/>
+            <w:r>
+              <w:rPr>
+                <w:sz w:val="18"/>
+              </w:rPr>
+              <w:t xml:space="preserve"> }}</w:t>
             </w:r>
           </w:p>
         </w:tc>
@@ -10180,6 +11014,8 @@
             <w:pPr>
               <w:pStyle w:val="TableParagraph"/>
               <w:tabs>
+                <w:tab w:val="left" w:pos="2175"/>
+                <w:tab w:val="left" w:pos="2400"/>
                 <w:tab w:val="center" w:pos="3217"/>
               </w:tabs>
               <w:rPr>
@@ -10218,9 +11054,62 @@
             <w:r>
               <w:rPr>
                 <w:rFonts w:ascii="Times New Roman"/>
-                <w:sz w:val="18"/>
-              </w:rPr>
-              <w:t>{{ nom_client }}</w:t>
+                <w:sz w:val="12"/>
+              </w:rPr>
+              <w:t xml:space="preserve">           </w:t>
+            </w:r>
+            <w:r>
+              <w:rPr>
+                <w:rFonts w:ascii="Times New Roman"/>
+                <w:sz w:val="18"/>
+              </w:rPr>
+              <w:t>{</w:t>
+            </w:r>
+            <w:proofErr w:type="gramStart"/>
+            <w:r>
+              <w:rPr>
+                <w:rFonts w:ascii="Times New Roman"/>
+                <w:sz w:val="18"/>
+              </w:rPr>
+              <w:t xml:space="preserve">{ </w:t>
+            </w:r>
+            <w:proofErr w:type="spellStart"/>
+            <w:r>
+              <w:rPr>
+                <w:rFonts w:ascii="Times New Roman"/>
+                <w:sz w:val="18"/>
+              </w:rPr>
+              <w:t>nom</w:t>
+            </w:r>
+            <w:proofErr w:type="gramEnd"/>
+            <w:r>
+              <w:rPr>
+                <w:rFonts w:ascii="Times New Roman"/>
+                <w:sz w:val="18"/>
+              </w:rPr>
+              <w:t>_client</w:t>
+            </w:r>
+            <w:proofErr w:type="spellEnd"/>
+            <w:r>
+              <w:rPr>
+                <w:rFonts w:ascii="Times New Roman"/>
+                <w:sz w:val="18"/>
+              </w:rPr>
+              <w:t xml:space="preserve"> }}</w:t>
+            </w:r>
+            <w:r>
+              <w:rPr>
+                <w:rFonts w:ascii="Times New Roman"/>
+                <w:sz w:val="12"/>
+              </w:rPr>
+              <w:tab/>
+            </w:r>
+            <w:r>
+              <w:rPr>
+                <w:rFonts w:ascii="Times New Roman"/>
+                <w:sz w:val="12"/>
+              </w:rPr>
+              <w:tab/>
             </w:r>
           </w:p>
         </w:tc>
@@ -10289,6 +11178,9 @@
             <w:pPr>
               <w:pStyle w:val="TableParagraph"/>
               <w:tabs>
+                <w:tab w:val="left" w:pos="1686"/>
+                <w:tab w:val="left" w:pos="2070"/>
+                <w:tab w:val="left" w:pos="2265"/>
                 <w:tab w:val="center" w:pos="3217"/>
               </w:tabs>
               <w:rPr>
@@ -10320,9 +11212,70 @@
             <w:r>
               <w:rPr>
                 <w:rFonts w:ascii="Times New Roman"/>
-                <w:sz w:val="18"/>
-              </w:rPr>
-              <w:t>{{ telephone_client }}</w:t>
+                <w:sz w:val="16"/>
+              </w:rPr>
+              <w:t xml:space="preserve">  </w:t>
+            </w:r>
+            <w:r>
+              <w:rPr>
+                <w:rFonts w:ascii="Times New Roman"/>
+                <w:sz w:val="16"/>
+              </w:rPr>
+              <w:tab/>
+              <w:t xml:space="preserve">           </w:t>
+            </w:r>
+            <w:r>
+              <w:rPr>
+                <w:rFonts w:ascii="Times New Roman"/>
+                <w:sz w:val="18"/>
+              </w:rPr>
+              <w:t>{</w:t>
+            </w:r>
+            <w:proofErr w:type="gramStart"/>
+            <w:r>
+              <w:rPr>
+                <w:rFonts w:ascii="Times New Roman"/>
+                <w:sz w:val="18"/>
+              </w:rPr>
+              <w:t xml:space="preserve">{ </w:t>
+            </w:r>
+            <w:proofErr w:type="spellStart"/>
+            <w:r>
+              <w:rPr>
+                <w:rFonts w:ascii="Times New Roman"/>
+                <w:sz w:val="18"/>
+              </w:rPr>
+              <w:t>telephone</w:t>
+            </w:r>
+            <w:proofErr w:type="gramEnd"/>
+            <w:r>
+              <w:rPr>
+                <w:rFonts w:ascii="Times New Roman"/>
+                <w:sz w:val="18"/>
+              </w:rPr>
+              <w:t>_client</w:t>
+            </w:r>
+            <w:proofErr w:type="spellEnd"/>
+            <w:r>
+              <w:rPr>
+                <w:rFonts w:ascii="Times New Roman"/>
+                <w:sz w:val="18"/>
+              </w:rPr>
+              <w:t xml:space="preserve"> }}</w:t>
+            </w:r>
+            <w:r>
+              <w:rPr>
+                <w:rFonts w:ascii="Times New Roman"/>
+                <w:sz w:val="16"/>
+              </w:rPr>
+              <w:tab/>
+            </w:r>
+            <w:r>
+              <w:rPr>
+                <w:rFonts w:ascii="Times New Roman"/>
+                <w:sz w:val="16"/>
+              </w:rPr>
+              <w:tab/>
             </w:r>
           </w:p>
         </w:tc>
@@ -10448,7 +11401,7 @@
           </mc:Choice>
           <mc:Fallback>
             <w:pict>
-              <v:shape w14:anchorId="0027CBDA" id="Graphic 10" o:spid="_x0000_s1026" style="position:absolute;margin-left:19.7pt;margin-top:53.75pt;width:555.15pt;height:733.3pt;z-index:-16684032;visibility:visible;mso-wrap-style:square;mso-wrap-distance-left:0;mso-wrap-distance-top:0;mso-wrap-distance-right:0;mso-wrap-distance-bottom:0;mso-position-horizontal:absolute;mso-position-horizontal-relative:page;mso-position-vertical:absolute;mso-position-vertical-relative:page;v-text-anchor:top" coordsize="7050405,9312910" o:gfxdata="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" path="m7050024,50l7620,50,,,,9312910r7620,l7620,7670r7034784,l7042404,9312910r7607,l7050011,7670r13,-7620xe" fillcolor="#099" stroked="f">
+              <v:shape w14:anchorId="046C19DC" id="Graphic 10" o:spid="_x0000_s1026" style="position:absolute;margin-left:19.7pt;margin-top:53.75pt;width:555.15pt;height:733.3pt;z-index:-16684032;visibility:visible;mso-wrap-style:square;mso-wrap-distance-left:0;mso-wrap-distance-top:0;mso-wrap-distance-right:0;mso-wrap-distance-bottom:0;mso-position-horizontal:absolute;mso-position-horizontal-relative:page;mso-position-vertical:absolute;mso-position-vertical-relative:page;v-text-anchor:top" coordsize="7050405,9312910" o:gfxdata="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" path="m7050024,50l7620,50,,,,9312910r7620,l7620,7670r7034784,l7042404,9312910r7607,l7050011,7670r13,-7620xe" fillcolor="#099" stroked="f">
                 <v:path arrowok="t"/>
                 <w10:wrap anchorx="page" anchory="page"/>
               </v:shape>
@@ -11947,7 +12900,7 @@
                 </mc:Choice>
                 <mc:Fallback>
                   <w:pict>
-                    <v:group w14:anchorId="02461C1A" id="Group 11" o:spid="_x0000_s1026" style="position:absolute;margin-left:233.65pt;margin-top:12.65pt;width:206.1pt;height:136pt;z-index:-16683520;mso-wrap-distance-left:0;mso-wrap-distance-right:0" coordsize="26174,17272" o:gfxdata="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">
+                    <v:group w14:anchorId="4F93EE0B" id="Group 11" o:spid="_x0000_s1026" style="position:absolute;margin-left:233.65pt;margin-top:12.65pt;width:206.1pt;height:136pt;z-index:-16683520;mso-wrap-distance-left:0;mso-wrap-distance-right:0" coordsize="26174,17272" o:gfxdata="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">
                       <v:shapetype id="_x0000_t75" coordsize="21600,21600" o:spt="75" o:preferrelative="t" path="m@4@5l@4@11@9@11@9@5xe" filled="f" stroked="f">
                         <v:stroke joinstyle="miter"/>
                         <v:formulas>
@@ -13452,7 +14405,7 @@
           </mc:Choice>
           <mc:Fallback>
             <w:pict>
-              <v:shape w14:anchorId="7E3F6912" id="Graphic 14" o:spid="_x0000_s1026" style="position:absolute;margin-left:5.35pt;margin-top:11pt;width:555.15pt;height:733.7pt;z-index:-16681984;visibility:visible;mso-wrap-style:square;mso-wrap-distance-left:9pt;mso-wrap-distance-top:0;mso-wrap-distance-right:9pt;mso-wrap-distance-bottom:0;mso-position-horizontal:absolute;mso-position-horizontal-relative:text;mso-position-vertical:absolute;mso-position-vertical-relative:text;v-text-anchor:top" coordsize="7050405,9317990" o:gfxdata="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" path="m7050024,117398l7050011,r-7607,l7042404,117398r,7620l7042404,9309875r-7034784,l7620,125018r7034784,l7042404,117398r-7034784,l7620,,,,,9317482r7620,l7042404,9317482r7607,l7050024,9309875r-13,-9184857l7050024,117398xe" fillcolor="#099" stroked="f">
+              <v:shape w14:anchorId="6B99566D" id="Graphic 14" o:spid="_x0000_s1026" style="position:absolute;margin-left:5.35pt;margin-top:11pt;width:555.15pt;height:733.7pt;z-index:-16681984;visibility:visible;mso-wrap-style:square;mso-wrap-distance-left:9pt;mso-wrap-distance-top:0;mso-wrap-distance-right:9pt;mso-wrap-distance-bottom:0;mso-position-horizontal:absolute;mso-position-horizontal-relative:text;mso-position-vertical:absolute;mso-position-vertical-relative:text;v-text-anchor:top" coordsize="7050405,9317990" o:gfxdata="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" path="m7050024,117398l7050011,r-7607,l7042404,117398r,7620l7042404,9309875r-7034784,l7620,125018r7034784,l7042404,117398r-7034784,l7620,,,,,9317482r7620,l7042404,9317482r7607,l7050024,9309875r-13,-9184857l7050024,117398xe" fillcolor="#099" stroked="f">
                 <v:path arrowok="t"/>
               </v:shape>
             </w:pict>
@@ -14547,23 +15500,37 @@
             </w:pPr>
             <w:r>
               <w:rPr>
-                <w:sz w:val="18"/>
-              </w:rPr>
-              <w:t>SCI</w:t>
-            </w:r>
-            <w:r>
-              <w:rPr>
-                <w:spacing w:val="13"/>
-                <w:sz w:val="18"/>
-              </w:rPr>
-              <w:t xml:space="preserve"> </w:t>
-            </w:r>
-            <w:r>
-              <w:rPr>
-                <w:spacing w:val="-2"/>
-                <w:sz w:val="18"/>
-              </w:rPr>
-              <w:t>COURTOIS</w:t>
+                <w:sz w:val="20"/>
+              </w:rPr>
+              <w:t>{</w:t>
+            </w:r>
+            <w:proofErr w:type="gramStart"/>
+            <w:r>
+              <w:rPr>
+                <w:sz w:val="20"/>
+              </w:rPr>
+              <w:t xml:space="preserve">{ </w:t>
+            </w:r>
+            <w:proofErr w:type="spellStart"/>
+            <w:r>
+              <w:rPr>
+                <w:sz w:val="20"/>
+              </w:rPr>
+              <w:t>client</w:t>
+            </w:r>
+            <w:proofErr w:type="gramEnd"/>
+            <w:r>
+              <w:rPr>
+                <w:sz w:val="20"/>
+              </w:rPr>
+              <w:t>_ste</w:t>
+            </w:r>
+            <w:proofErr w:type="spellEnd"/>
+            <w:r>
+              <w:rPr>
+                <w:sz w:val="20"/>
+              </w:rPr>
+              <w:t xml:space="preserve"> }}</w:t>
             </w:r>
           </w:p>
         </w:tc>
@@ -14634,40 +15601,29 @@
               <w:rPr>
                 <w:sz w:val="18"/>
               </w:rPr>
-              <w:t>49</w:t>
-            </w:r>
-            <w:r>
-              <w:rPr>
-                <w:spacing w:val="11"/>
-                <w:sz w:val="18"/>
-              </w:rPr>
-              <w:t xml:space="preserve"> </w:t>
-            </w:r>
-            <w:r>
-              <w:rPr>
-                <w:sz w:val="18"/>
-              </w:rPr>
-              <w:t>-</w:t>
-            </w:r>
-            <w:r>
-              <w:rPr>
-                <w:spacing w:val="12"/>
-                <w:sz w:val="18"/>
-              </w:rPr>
-              <w:t xml:space="preserve"> </w:t>
-            </w:r>
-            <w:r>
-              <w:rPr>
-                <w:sz w:val="18"/>
-              </w:rPr>
-              <w:t>Maine-et-</w:t>
-            </w:r>
-            <w:r>
-              <w:rPr>
-                <w:spacing w:val="-2"/>
-                <w:sz w:val="18"/>
-              </w:rPr>
-              <w:t>Loire</w:t>
+              <w:t>{</w:t>
+            </w:r>
+            <w:proofErr w:type="gramStart"/>
+            <w:r>
+              <w:rPr>
+                <w:sz w:val="18"/>
+              </w:rPr>
+              <w:t xml:space="preserve">{ </w:t>
+            </w:r>
+            <w:proofErr w:type="spellStart"/>
+            <w:r>
+              <w:rPr>
+                <w:sz w:val="18"/>
+              </w:rPr>
+              <w:t>address</w:t>
+            </w:r>
+            <w:proofErr w:type="spellEnd"/>
+            <w:proofErr w:type="gramEnd"/>
+            <w:r>
+              <w:rPr>
+                <w:sz w:val="18"/>
+              </w:rPr>
+              <w:t xml:space="preserve"> }}</w:t>
             </w:r>
           </w:p>
         </w:tc>
@@ -14754,10 +15710,37 @@
             </w:pPr>
             <w:r>
               <w:rPr>
-                <w:spacing w:val="-10"/>
-                <w:sz w:val="18"/>
-              </w:rPr>
-              <w:t>1</w:t>
+                <w:sz w:val="18"/>
+              </w:rPr>
+              <w:t>{</w:t>
+            </w:r>
+            <w:proofErr w:type="gramStart"/>
+            <w:r>
+              <w:rPr>
+                <w:sz w:val="18"/>
+              </w:rPr>
+              <w:t xml:space="preserve">{ </w:t>
+            </w:r>
+            <w:proofErr w:type="spellStart"/>
+            <w:r>
+              <w:rPr>
+                <w:sz w:val="18"/>
+              </w:rPr>
+              <w:t>nbr</w:t>
+            </w:r>
+            <w:proofErr w:type="gramEnd"/>
+            <w:r>
+              <w:rPr>
+                <w:sz w:val="18"/>
+              </w:rPr>
+              <w:t>_batiments</w:t>
+            </w:r>
+            <w:proofErr w:type="spellEnd"/>
+            <w:r>
+              <w:rPr>
+                <w:sz w:val="18"/>
+              </w:rPr>
+              <w:t xml:space="preserve"> }}</w:t>
             </w:r>
           </w:p>
         </w:tc>
@@ -14773,7 +15756,6 @@
         </w:rPr>
       </w:pPr>
     </w:p>
-    <w:p/>
     <w:p/>
     <w:p/>
     <w:p/>
@@ -14787,8 +15769,21 @@
         </w:tabs>
       </w:pPr>
       <w:r>
-        <w:t xml:space="preserve">                                            {{ image_signature</w:t>
-      </w:r>
+        <w:t xml:space="preserve">                                            {</w:t>
+      </w:r>
+      <w:proofErr w:type="gramStart"/>
+      <w:r>
+        <w:t xml:space="preserve">{ </w:t>
+      </w:r>
+      <w:proofErr w:type="spellStart"/>
+      <w:r>
+        <w:t>image</w:t>
+      </w:r>
+      <w:proofErr w:type="gramEnd"/>
+      <w:r>
+        <w:t>_signature</w:t>
+      </w:r>
+      <w:proofErr w:type="spellEnd"/>
       <w:r>
         <w:t xml:space="preserve"> }}</w:t>
       </w:r>
@@ -14926,7 +15921,7 @@
           </mc:Choice>
           <mc:Fallback>
             <w:pict>
-              <v:shape w14:anchorId="066E4318" id="Graphic 16" o:spid="_x0000_s1026" style="position:absolute;margin-left:19.7pt;margin-top:187.8pt;width:555.15pt;height:465.6pt;z-index:-16681472;visibility:visible;mso-wrap-style:square;mso-wrap-distance-left:0;mso-wrap-distance-top:0;mso-wrap-distance-right:0;mso-wrap-distance-bottom:0;mso-position-horizontal:absolute;mso-position-horizontal-relative:page;mso-position-vertical:absolute;mso-position-vertical-relative:page;v-text-anchor:top" coordsize="7050405,5913120" o:gfxdata="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" path="m7050024,l7620,,,114,,5912599r7620,l7042404,5912599r7607,l7050024,5904992,7050011,7734r-7607,l7042404,5904992r-7034784,l7620,7607r7042404,l7050024,xe" fillcolor="#099" stroked="f">
+              <v:shape w14:anchorId="48734BC6" id="Graphic 16" o:spid="_x0000_s1026" style="position:absolute;margin-left:19.7pt;margin-top:187.8pt;width:555.15pt;height:465.6pt;z-index:-16681472;visibility:visible;mso-wrap-style:square;mso-wrap-distance-left:0;mso-wrap-distance-top:0;mso-wrap-distance-right:0;mso-wrap-distance-bottom:0;mso-position-horizontal:absolute;mso-position-horizontal-relative:page;mso-position-vertical:absolute;mso-position-vertical-relative:page;v-text-anchor:top" coordsize="7050405,5913120" o:gfxdata="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" path="m7050024,l7620,,,114,,5912599r7620,l7042404,5912599r7607,l7050024,5904992,7050011,7734r-7607,l7042404,5904992r-7034784,l7620,7607r7042404,l7050024,xe" fillcolor="#099" stroked="f">
                 <v:path arrowok="t"/>
                 <w10:wrap anchorx="page" anchory="page"/>
               </v:shape>
@@ -17470,7 +18465,7 @@
           </mc:Choice>
           <mc:Fallback>
             <w:pict>
-              <v:shape w14:anchorId="6DF16A92" id="Graphic 17" o:spid="_x0000_s1026" style="position:absolute;margin-left:19.7pt;margin-top:73.1pt;width:555.15pt;height:694.9pt;z-index:-16680960;visibility:visible;mso-wrap-style:square;mso-wrap-distance-left:0;mso-wrap-distance-top:0;mso-wrap-distance-right:0;mso-wrap-distance-bottom:0;mso-position-horizontal:absolute;mso-position-horizontal-relative:page;mso-position-vertical:absolute;mso-position-vertical-relative:page;v-text-anchor:top" coordsize="7050405,8825230" o:gfxdata="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" path="m7050024,38r-7620,l7042404,7658r,8809939l7620,8817597,7620,7658r7034784,l7042404,38,7620,38,,,,8825217r7620,l7042404,8825217r7607,l7050024,8817597,7050011,7658r13,-7620xe" fillcolor="#099" stroked="f">
+              <v:shape w14:anchorId="03BD7A1E" id="Graphic 17" o:spid="_x0000_s1026" style="position:absolute;margin-left:19.7pt;margin-top:73.1pt;width:555.15pt;height:694.9pt;z-index:-16680960;visibility:visible;mso-wrap-style:square;mso-wrap-distance-left:0;mso-wrap-distance-top:0;mso-wrap-distance-right:0;mso-wrap-distance-bottom:0;mso-position-horizontal:absolute;mso-position-horizontal-relative:page;mso-position-vertical:absolute;mso-position-vertical-relative:page;v-text-anchor:top" coordsize="7050405,8825230" o:gfxdata="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" path="m7050024,38r-7620,l7042404,7658r,8809939l7620,8817597,7620,7658r7034784,l7042404,38,7620,38,,,,8825217r7620,l7042404,8825217r7607,l7050024,8817597,7050011,7658r13,-7620xe" fillcolor="#099" stroked="f">
                 <v:path arrowok="t"/>
                 <w10:wrap anchorx="page" anchory="page"/>
               </v:shape>
@@ -17799,12 +18794,14 @@
         </w:rPr>
         <w:t xml:space="preserve"> </w:t>
       </w:r>
+      <w:proofErr w:type="spellStart"/>
       <w:r>
         <w:rPr>
           <w:spacing w:val="-6"/>
         </w:rPr>
         <w:t>DIALux</w:t>
       </w:r>
+      <w:proofErr w:type="spellEnd"/>
     </w:p>
     <w:p>
       <w:pPr>
@@ -17830,9 +18827,11 @@
         </w:rPr>
         <w:t xml:space="preserve"> </w:t>
       </w:r>
+      <w:proofErr w:type="spellStart"/>
       <w:r>
         <w:t>DIALux</w:t>
       </w:r>
+      <w:proofErr w:type="spellEnd"/>
       <w:r>
         <w:rPr>
           <w:spacing w:val="13"/>
@@ -19100,7 +20099,7 @@
           </mc:Choice>
           <mc:Fallback>
             <w:pict>
-              <v:group w14:anchorId="6B3E4582" id="Group 18" o:spid="_x0000_s1026" style="position:absolute;margin-left:19.3pt;margin-top:60.35pt;width:555.75pt;height:720.1pt;z-index:-16679424;mso-wrap-distance-left:0;mso-wrap-distance-right:0;mso-position-horizontal-relative:page;mso-position-vertical-relative:page" coordsize="70580,91452" o:gfxdata="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">
+              <v:group w14:anchorId="69A689C5" id="Group 18" o:spid="_x0000_s1026" style="position:absolute;margin-left:19.3pt;margin-top:60.35pt;width:555.75pt;height:720.1pt;z-index:-16679424;mso-wrap-distance-left:0;mso-wrap-distance-right:0;mso-position-horizontal-relative:page;mso-position-vertical-relative:page" coordsize="70580,91452" o:gfxdata="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">
                 <v:shape id="Graphic 19" o:spid="_x0000_s1027" style="position:absolute;width:70580;height:91452;visibility:visible;mso-wrap-style:square;v-text-anchor:top" coordsize="7058025,9145270" o:gfxdata="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" path="m7057644,50l6096,50,,,,9145270r6096,l6096,6146r7045452,l7051548,6788836r6083,l7057631,6146r13,-6096xe" fillcolor="#099" stroked="f">
                   <v:path arrowok="t"/>
                 </v:shape>
@@ -19260,7 +20259,23 @@
           <w:w w:val="105"/>
           <w:sz w:val="15"/>
         </w:rPr>
-        <w:t>L’objectif étant d’identifier les actions d’amélioration et de modéliser l'impact du Relamping préconisé.</w:t>
+        <w:t xml:space="preserve">L’objectif étant d’identifier les actions d’amélioration et de modéliser l'impact du </w:t>
+      </w:r>
+      <w:proofErr w:type="spellStart"/>
+      <w:r>
+        <w:rPr>
+          <w:w w:val="105"/>
+          <w:sz w:val="15"/>
+        </w:rPr>
+        <w:t>Relamping</w:t>
+      </w:r>
+      <w:proofErr w:type="spellEnd"/>
+      <w:r>
+        <w:rPr>
+          <w:w w:val="105"/>
+          <w:sz w:val="15"/>
+        </w:rPr>
+        <w:t xml:space="preserve"> préconisé.</w:t>
       </w:r>
     </w:p>
     <w:p>
@@ -20071,7 +21086,7 @@
                 </mc:Choice>
                 <mc:Fallback>
                   <w:pict>
-                    <v:group w14:anchorId="47DF3E38" id="Group 23" o:spid="_x0000_s1026" style="position:absolute;margin-left:0;margin-top:-10.75pt;width:440.05pt;height:19.8pt;z-index:-16679936;mso-wrap-distance-left:0;mso-wrap-distance-right:0" coordsize="55886,2514" o:gfxdata="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">
+                    <v:group w14:anchorId="065325F7" id="Group 23" o:spid="_x0000_s1026" style="position:absolute;margin-left:0;margin-top:-10.75pt;width:440.05pt;height:19.8pt;z-index:-16679936;mso-wrap-distance-left:0;mso-wrap-distance-right:0" coordsize="55886,2514" o:gfxdata="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">
                       <v:shape id="Graphic 24" o:spid="_x0000_s1027" style="position:absolute;width:55886;height:2514;visibility:visible;mso-wrap-style:square;v-text-anchor:top" coordsize="5588635,251460" o:gfxdata="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" path="m5588254,l,,,251459r5588254,l5588254,xe" fillcolor="#099" stroked="f">
                         <v:path arrowok="t"/>
                       </v:shape>
@@ -20444,15 +21459,33 @@
                 <w:sz w:val="15"/>
                 <w:szCs w:val="15"/>
               </w:rPr>
-              <w:t xml:space="preserve">{{ </w:t>
-            </w:r>
+              <w:t>{</w:t>
+            </w:r>
+            <w:proofErr w:type="gramStart"/>
             <w:r>
               <w:rPr>
                 <w:sz w:val="15"/>
                 <w:szCs w:val="15"/>
               </w:rPr>
-              <w:t>p_unitaire</w:t>
-            </w:r>
+              <w:t xml:space="preserve">{ </w:t>
+            </w:r>
+            <w:proofErr w:type="spellStart"/>
+            <w:r>
+              <w:rPr>
+                <w:sz w:val="15"/>
+                <w:szCs w:val="15"/>
+              </w:rPr>
+              <w:t>p</w:t>
+            </w:r>
+            <w:proofErr w:type="gramEnd"/>
+            <w:r>
+              <w:rPr>
+                <w:sz w:val="15"/>
+                <w:szCs w:val="15"/>
+              </w:rPr>
+              <w:t>_unitaire</w:t>
+            </w:r>
+            <w:proofErr w:type="spellEnd"/>
             <w:r>
               <w:rPr>
                 <w:sz w:val="15"/>
@@ -20485,15 +21518,24 @@
                 <w:sz w:val="15"/>
                 <w:szCs w:val="15"/>
               </w:rPr>
-              <w:t xml:space="preserve">{{ </w:t>
-            </w:r>
+              <w:t>{</w:t>
+            </w:r>
+            <w:proofErr w:type="gramStart"/>
             <w:r>
               <w:rPr>
                 <w:sz w:val="15"/>
                 <w:szCs w:val="15"/>
               </w:rPr>
+              <w:t xml:space="preserve">{ </w:t>
+            </w:r>
+            <w:r>
+              <w:rPr>
+                <w:sz w:val="15"/>
+                <w:szCs w:val="15"/>
+              </w:rPr>
               <w:t>nombre</w:t>
             </w:r>
+            <w:proofErr w:type="gramEnd"/>
             <w:r>
               <w:rPr>
                 <w:sz w:val="15"/>
@@ -20526,15 +21568,33 @@
                 <w:sz w:val="15"/>
                 <w:szCs w:val="15"/>
               </w:rPr>
-              <w:t xml:space="preserve">{{ </w:t>
-            </w:r>
+              <w:t>{</w:t>
+            </w:r>
+            <w:proofErr w:type="gramStart"/>
             <w:r>
               <w:rPr>
                 <w:sz w:val="15"/>
                 <w:szCs w:val="15"/>
               </w:rPr>
-              <w:t>p_totale</w:t>
-            </w:r>
+              <w:t xml:space="preserve">{ </w:t>
+            </w:r>
+            <w:proofErr w:type="spellStart"/>
+            <w:r>
+              <w:rPr>
+                <w:sz w:val="15"/>
+                <w:szCs w:val="15"/>
+              </w:rPr>
+              <w:t>p</w:t>
+            </w:r>
+            <w:proofErr w:type="gramEnd"/>
+            <w:r>
+              <w:rPr>
+                <w:sz w:val="15"/>
+                <w:szCs w:val="15"/>
+              </w:rPr>
+              <w:t>_totale</w:t>
+            </w:r>
+            <w:proofErr w:type="spellEnd"/>
             <w:r>
               <w:rPr>
                 <w:sz w:val="15"/>
@@ -20567,15 +21627,33 @@
                 <w:sz w:val="15"/>
                 <w:szCs w:val="15"/>
               </w:rPr>
-              <w:t xml:space="preserve">{{ </w:t>
-            </w:r>
+              <w:t>{</w:t>
+            </w:r>
+            <w:proofErr w:type="gramStart"/>
             <w:r>
               <w:rPr>
                 <w:sz w:val="15"/>
                 <w:szCs w:val="15"/>
               </w:rPr>
-              <w:t>t_utilisation</w:t>
-            </w:r>
+              <w:t xml:space="preserve">{ </w:t>
+            </w:r>
+            <w:proofErr w:type="spellStart"/>
+            <w:r>
+              <w:rPr>
+                <w:sz w:val="15"/>
+                <w:szCs w:val="15"/>
+              </w:rPr>
+              <w:t>t</w:t>
+            </w:r>
+            <w:proofErr w:type="gramEnd"/>
+            <w:r>
+              <w:rPr>
+                <w:sz w:val="15"/>
+                <w:szCs w:val="15"/>
+              </w:rPr>
+              <w:t>_utilisation</w:t>
+            </w:r>
+            <w:proofErr w:type="spellEnd"/>
             <w:r>
               <w:rPr>
                 <w:sz w:val="15"/>
@@ -20608,15 +21686,26 @@
                 <w:sz w:val="15"/>
                 <w:szCs w:val="15"/>
               </w:rPr>
-              <w:t xml:space="preserve">{{ </w:t>
-            </w:r>
+              <w:t>{</w:t>
+            </w:r>
+            <w:proofErr w:type="gramStart"/>
             <w:r>
               <w:rPr>
                 <w:sz w:val="15"/>
                 <w:szCs w:val="15"/>
               </w:rPr>
+              <w:t xml:space="preserve">{ </w:t>
+            </w:r>
+            <w:proofErr w:type="spellStart"/>
+            <w:r>
+              <w:rPr>
+                <w:sz w:val="15"/>
+                <w:szCs w:val="15"/>
+              </w:rPr>
               <w:t>fontionnement</w:t>
             </w:r>
+            <w:proofErr w:type="spellEnd"/>
+            <w:proofErr w:type="gramEnd"/>
             <w:r>
               <w:rPr>
                 <w:sz w:val="15"/>
@@ -20839,7 +21928,7 @@
                 <w:sz w:val="15"/>
                 <w:szCs w:val="15"/>
               </w:rPr>
-              <w:t xml:space="preserve">    </w:t>
+              <w:t xml:space="preserve">  </w:t>
             </w:r>
             <w:r>
               <w:rPr>
@@ -20847,40 +21936,10 @@
                 <w:sz w:val="15"/>
                 <w:szCs w:val="15"/>
               </w:rPr>
-              <w:t xml:space="preserve">{{ </w:t>
-            </w:r>
-            <w:r>
-              <w:rPr>
-                <w:color w:val="FFFFFF" w:themeColor="background1"/>
-                <w:sz w:val="15"/>
-                <w:szCs w:val="15"/>
-              </w:rPr>
-              <w:t>W_</w:t>
-            </w:r>
-            <w:r>
-              <w:rPr>
-                <w:color w:val="FFFFFF" w:themeColor="background1"/>
-                <w:sz w:val="15"/>
-                <w:szCs w:val="15"/>
-              </w:rPr>
-              <w:t>m</w:t>
-            </w:r>
-            <w:r>
-              <w:rPr>
-                <w:color w:val="FFFFFF" w:themeColor="background1"/>
-                <w:sz w:val="15"/>
-                <w:szCs w:val="15"/>
-              </w:rPr>
-              <w:t>2</w:t>
-            </w:r>
-            <w:r>
-              <w:rPr>
-                <w:color w:val="FFFFFF" w:themeColor="background1"/>
-                <w:sz w:val="15"/>
-                <w:szCs w:val="15"/>
-              </w:rPr>
-              <w:t xml:space="preserve"> }}</w:t>
-            </w:r>
+              <w:t>{{ W_m2 }}</w:t>
+            </w:r>
+            <w:bookmarkStart w:id="0" w:name="_GoBack"/>
+            <w:bookmarkEnd w:id="0"/>
           </w:p>
         </w:tc>
       </w:tr>
@@ -21350,15 +22409,16 @@
                 <w:sz w:val="15"/>
                 <w:szCs w:val="15"/>
               </w:rPr>
-              <w:t xml:space="preserve">{{ </w:t>
-            </w:r>
+              <w:t>{</w:t>
+            </w:r>
+            <w:proofErr w:type="gramStart"/>
             <w:r>
               <w:rPr>
                 <w:color w:val="FFFFFF" w:themeColor="background1"/>
                 <w:sz w:val="15"/>
                 <w:szCs w:val="15"/>
               </w:rPr>
-              <w:t>nombre</w:t>
+              <w:t xml:space="preserve">{ </w:t>
             </w:r>
             <w:r>
               <w:rPr>
@@ -21366,6 +22426,15 @@
                 <w:sz w:val="15"/>
                 <w:szCs w:val="15"/>
               </w:rPr>
+              <w:t>nombre</w:t>
+            </w:r>
+            <w:proofErr w:type="gramEnd"/>
+            <w:r>
+              <w:rPr>
+                <w:color w:val="FFFFFF" w:themeColor="background1"/>
+                <w:sz w:val="15"/>
+                <w:szCs w:val="15"/>
+              </w:rPr>
               <w:t xml:space="preserve"> }}</w:t>
             </w:r>
           </w:p>
@@ -21396,22 +22465,42 @@
                 <w:sz w:val="15"/>
                 <w:szCs w:val="15"/>
               </w:rPr>
-              <w:t xml:space="preserve">{{ </w:t>
-            </w:r>
+              <w:t>{</w:t>
+            </w:r>
+            <w:proofErr w:type="gramStart"/>
             <w:r>
               <w:rPr>
                 <w:color w:val="FFFFFF" w:themeColor="background1"/>
                 <w:sz w:val="15"/>
                 <w:szCs w:val="15"/>
               </w:rPr>
-              <w:t>p_totale</w:t>
-            </w:r>
+              <w:t xml:space="preserve">{ </w:t>
+            </w:r>
+            <w:proofErr w:type="spellStart"/>
             <w:r>
               <w:rPr>
                 <w:color w:val="FFFFFF" w:themeColor="background1"/>
                 <w:sz w:val="15"/>
                 <w:szCs w:val="15"/>
               </w:rPr>
+              <w:t>p</w:t>
+            </w:r>
+            <w:proofErr w:type="gramEnd"/>
+            <w:r>
+              <w:rPr>
+                <w:color w:val="FFFFFF" w:themeColor="background1"/>
+                <w:sz w:val="15"/>
+                <w:szCs w:val="15"/>
+              </w:rPr>
+              <w:t>_totale</w:t>
+            </w:r>
+            <w:proofErr w:type="spellEnd"/>
+            <w:r>
+              <w:rPr>
+                <w:color w:val="FFFFFF" w:themeColor="background1"/>
+                <w:sz w:val="15"/>
+                <w:szCs w:val="15"/>
+              </w:rPr>
               <w:t xml:space="preserve"> }}</w:t>
             </w:r>
           </w:p>
@@ -21442,7 +22531,43 @@
                 <w:sz w:val="15"/>
                 <w:szCs w:val="15"/>
               </w:rPr>
-              <w:t>{{ t_utilisation }}</w:t>
+              <w:t>{</w:t>
+            </w:r>
+            <w:proofErr w:type="gramStart"/>
+            <w:r>
+              <w:rPr>
+                <w:color w:val="FFFFFF" w:themeColor="background1"/>
+                <w:sz w:val="15"/>
+                <w:szCs w:val="15"/>
+              </w:rPr>
+              <w:t xml:space="preserve">{ </w:t>
+            </w:r>
+            <w:proofErr w:type="spellStart"/>
+            <w:r>
+              <w:rPr>
+                <w:color w:val="FFFFFF" w:themeColor="background1"/>
+                <w:sz w:val="15"/>
+                <w:szCs w:val="15"/>
+              </w:rPr>
+              <w:t>t</w:t>
+            </w:r>
+            <w:proofErr w:type="gramEnd"/>
+            <w:r>
+              <w:rPr>
+                <w:color w:val="FFFFFF" w:themeColor="background1"/>
+                <w:sz w:val="15"/>
+                <w:szCs w:val="15"/>
+              </w:rPr>
+              <w:t>_utilisation</w:t>
+            </w:r>
+            <w:proofErr w:type="spellEnd"/>
+            <w:r>
+              <w:rPr>
+                <w:color w:val="FFFFFF" w:themeColor="background1"/>
+                <w:sz w:val="15"/>
+                <w:szCs w:val="15"/>
+              </w:rPr>
+              <w:t xml:space="preserve"> }}</w:t>
             </w:r>
           </w:p>
         </w:tc>
@@ -22162,15 +23287,24 @@
                 <w:sz w:val="15"/>
                 <w:szCs w:val="15"/>
               </w:rPr>
-              <w:t xml:space="preserve">{{ </w:t>
-            </w:r>
+              <w:t>{</w:t>
+            </w:r>
+            <w:proofErr w:type="gramStart"/>
             <w:r>
               <w:rPr>
                 <w:sz w:val="15"/>
                 <w:szCs w:val="15"/>
               </w:rPr>
+              <w:t xml:space="preserve">{ </w:t>
+            </w:r>
+            <w:r>
+              <w:rPr>
+                <w:sz w:val="15"/>
+                <w:szCs w:val="15"/>
+              </w:rPr>
               <w:t>bâtiments</w:t>
             </w:r>
+            <w:proofErr w:type="gramEnd"/>
             <w:r>
               <w:rPr>
                 <w:sz w:val="15"/>
@@ -22280,15 +23414,33 @@
                 <w:sz w:val="15"/>
                 <w:szCs w:val="15"/>
               </w:rPr>
-              <w:t xml:space="preserve">{{ </w:t>
-            </w:r>
+              <w:t>{</w:t>
+            </w:r>
+            <w:proofErr w:type="gramStart"/>
             <w:r>
               <w:rPr>
                 <w:sz w:val="15"/>
                 <w:szCs w:val="15"/>
               </w:rPr>
-              <w:t>secteur_etude</w:t>
-            </w:r>
+              <w:t xml:space="preserve">{ </w:t>
+            </w:r>
+            <w:proofErr w:type="spellStart"/>
+            <w:r>
+              <w:rPr>
+                <w:sz w:val="15"/>
+                <w:szCs w:val="15"/>
+              </w:rPr>
+              <w:t>secteur</w:t>
+            </w:r>
+            <w:proofErr w:type="gramEnd"/>
+            <w:r>
+              <w:rPr>
+                <w:sz w:val="15"/>
+                <w:szCs w:val="15"/>
+              </w:rPr>
+              <w:t>_etude</w:t>
+            </w:r>
+            <w:proofErr w:type="spellEnd"/>
             <w:r>
               <w:rPr>
                 <w:sz w:val="15"/>
@@ -22417,15 +23569,33 @@
                 <w:sz w:val="15"/>
                 <w:szCs w:val="15"/>
               </w:rPr>
-              <w:t xml:space="preserve">{{ </w:t>
-            </w:r>
+              <w:t>{</w:t>
+            </w:r>
+            <w:proofErr w:type="gramStart"/>
             <w:r>
               <w:rPr>
                 <w:sz w:val="15"/>
                 <w:szCs w:val="15"/>
               </w:rPr>
-              <w:t>seuil_reglementaire</w:t>
-            </w:r>
+              <w:t xml:space="preserve">{ </w:t>
+            </w:r>
+            <w:proofErr w:type="spellStart"/>
+            <w:r>
+              <w:rPr>
+                <w:sz w:val="15"/>
+                <w:szCs w:val="15"/>
+              </w:rPr>
+              <w:t>seuil</w:t>
+            </w:r>
+            <w:proofErr w:type="gramEnd"/>
+            <w:r>
+              <w:rPr>
+                <w:sz w:val="15"/>
+                <w:szCs w:val="15"/>
+              </w:rPr>
+              <w:t>_reglementaire</w:t>
+            </w:r>
+            <w:proofErr w:type="spellEnd"/>
             <w:r>
               <w:rPr>
                 <w:sz w:val="15"/>
@@ -22525,15 +23695,33 @@
                 <w:sz w:val="15"/>
                 <w:szCs w:val="15"/>
               </w:rPr>
-              <w:t xml:space="preserve">{{ </w:t>
-            </w:r>
+              <w:t>{</w:t>
+            </w:r>
+            <w:proofErr w:type="gramStart"/>
             <w:r>
               <w:rPr>
                 <w:sz w:val="15"/>
                 <w:szCs w:val="15"/>
               </w:rPr>
-              <w:t>puissance_installée</w:t>
-            </w:r>
+              <w:t xml:space="preserve">{ </w:t>
+            </w:r>
+            <w:proofErr w:type="spellStart"/>
+            <w:r>
+              <w:rPr>
+                <w:sz w:val="15"/>
+                <w:szCs w:val="15"/>
+              </w:rPr>
+              <w:t>puissance</w:t>
+            </w:r>
+            <w:proofErr w:type="gramEnd"/>
+            <w:r>
+              <w:rPr>
+                <w:sz w:val="15"/>
+                <w:szCs w:val="15"/>
+              </w:rPr>
+              <w:t>_installée</w:t>
+            </w:r>
+            <w:proofErr w:type="spellEnd"/>
             <w:r>
               <w:rPr>
                 <w:sz w:val="15"/>
@@ -22643,15 +23831,33 @@
                 <w:sz w:val="15"/>
                 <w:szCs w:val="15"/>
               </w:rPr>
-              <w:t xml:space="preserve">{{ </w:t>
-            </w:r>
+              <w:t>{</w:t>
+            </w:r>
+            <w:proofErr w:type="gramStart"/>
             <w:r>
               <w:rPr>
                 <w:sz w:val="15"/>
                 <w:szCs w:val="15"/>
               </w:rPr>
-              <w:t>consommation_energie</w:t>
-            </w:r>
+              <w:t xml:space="preserve">{ </w:t>
+            </w:r>
+            <w:proofErr w:type="spellStart"/>
+            <w:r>
+              <w:rPr>
+                <w:sz w:val="15"/>
+                <w:szCs w:val="15"/>
+              </w:rPr>
+              <w:t>consommation</w:t>
+            </w:r>
+            <w:proofErr w:type="gramEnd"/>
+            <w:r>
+              <w:rPr>
+                <w:sz w:val="15"/>
+                <w:szCs w:val="15"/>
+              </w:rPr>
+              <w:t>_energie</w:t>
+            </w:r>
+            <w:proofErr w:type="spellEnd"/>
             <w:r>
               <w:rPr>
                 <w:sz w:val="15"/>
@@ -22904,7 +24110,7 @@
           </mc:Choice>
           <mc:Fallback>
             <w:pict>
-              <v:group w14:anchorId="570CFAC9" id="Group 27" o:spid="_x0000_s1026" style="position:absolute;margin-left:17.75pt;margin-top:56.4pt;width:559.1pt;height:728.3pt;z-index:-16677376;mso-wrap-distance-left:0;mso-wrap-distance-right:0;mso-position-horizontal-relative:page;mso-position-vertical-relative:page" coordsize="71005,92494" o:gfxdata="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">
+              <v:group w14:anchorId="2860853F" id="Group 27" o:spid="_x0000_s1026" style="position:absolute;margin-left:17.75pt;margin-top:56.4pt;width:559.1pt;height:728.3pt;z-index:-16677376;mso-wrap-distance-left:0;mso-wrap-distance-right:0;mso-position-horizontal-relative:page;mso-position-vertical-relative:page" coordsize="71005,92494" o:gfxdata="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">
                 <v:shape id="Graphic 28" o:spid="_x0000_s1027" style="position:absolute;width:71005;height:92494;visibility:visible;mso-wrap-style:square;v-text-anchor:top" coordsize="7100570,9249410" o:gfxdata="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" path="m7100316,50l4572,50,,,,9248902r4572,l4572,4622r7091172,l7095744,9248902r4572,l7100316,4622r,-4572xe" fillcolor="#099" stroked="f">
                   <v:path arrowok="t"/>
                 </v:shape>
@@ -23966,7 +25172,7 @@
                 </mc:Choice>
                 <mc:Fallback>
                   <w:pict>
-                    <v:group w14:anchorId="698F2A95" id="Group 31" o:spid="_x0000_s1026" style="position:absolute;margin-left:0;margin-top:-13.1pt;width:378.35pt;height:18.5pt;z-index:-16678400;mso-wrap-distance-left:0;mso-wrap-distance-right:0" coordsize="48050,2349" o:gfxdata="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">
+                    <v:group w14:anchorId="30763F95" id="Group 31" o:spid="_x0000_s1026" style="position:absolute;margin-left:0;margin-top:-13.1pt;width:378.35pt;height:18.5pt;z-index:-16678400;mso-wrap-distance-left:0;mso-wrap-distance-right:0" coordsize="48050,2349" o:gfxdata="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">
                       <v:shape id="Graphic 32" o:spid="_x0000_s1027" style="position:absolute;width:48050;height:2349;visibility:visible;mso-wrap-style:square;v-text-anchor:top" coordsize="4805045,234950" o:gfxdata="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" path="m4804536,l,,,234696r4804536,l4804536,xe" fillcolor="#099" stroked="f">
                         <v:path arrowok="t"/>
                       </v:shape>
@@ -24461,11 +25667,19 @@
                 <w:sz w:val="10"/>
               </w:rPr>
             </w:pPr>
-            <w:r>
-              <w:rPr>
-                <w:sz w:val="10"/>
-              </w:rPr>
-              <w:t>Auto-régulation /</w:t>
+            <w:proofErr w:type="spellStart"/>
+            <w:r>
+              <w:rPr>
+                <w:sz w:val="10"/>
+              </w:rPr>
+              <w:t>Auto-régulation</w:t>
+            </w:r>
+            <w:proofErr w:type="spellEnd"/>
+            <w:r>
+              <w:rPr>
+                <w:sz w:val="10"/>
+              </w:rPr>
+              <w:t xml:space="preserve"> /</w:t>
             </w:r>
             <w:r>
               <w:rPr>
@@ -24968,7 +26182,7 @@
                 </mc:Choice>
                 <mc:Fallback>
                   <w:pict>
-                    <v:group w14:anchorId="451B7AB8" id="Group 33" o:spid="_x0000_s1026" style="position:absolute;margin-left:0;margin-top:-.35pt;width:486.5pt;height:8.05pt;z-index:-16677888;mso-wrap-distance-left:0;mso-wrap-distance-right:0" coordsize="61785,1022" o:gfxdata="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">
+                    <v:group w14:anchorId="6973F235" id="Group 33" o:spid="_x0000_s1026" style="position:absolute;margin-left:0;margin-top:-.35pt;width:486.5pt;height:8.05pt;z-index:-16677888;mso-wrap-distance-left:0;mso-wrap-distance-right:0" coordsize="61785,1022" o:gfxdata="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">
                       <v:shape id="Graphic 34" o:spid="_x0000_s1027" style="position:absolute;width:61785;height:1022;visibility:visible;mso-wrap-style:square;v-text-anchor:top" coordsize="6178550,102235" o:gfxdata="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" path="m6178041,l,,,102107r6178041,l6178041,xe" fillcolor="#099" stroked="f">
                         <v:path arrowok="t"/>
                       </v:shape>
@@ -24977,6 +26191,7 @@
                 </mc:Fallback>
               </mc:AlternateContent>
             </w:r>
+            <w:proofErr w:type="spellStart"/>
             <w:r>
               <w:rPr>
                 <w:rFonts w:ascii="Arial" w:hAnsi="Arial"/>
@@ -24985,7 +26200,18 @@
                 <w:w w:val="90"/>
                 <w:sz w:val="10"/>
               </w:rPr>
-              <w:t>BÉtiments/</w:t>
+              <w:t>BÉtiments</w:t>
+            </w:r>
+            <w:proofErr w:type="spellEnd"/>
+            <w:r>
+              <w:rPr>
+                <w:rFonts w:ascii="Arial" w:hAnsi="Arial"/>
+                <w:b/>
+                <w:color w:val="FFFFFF"/>
+                <w:w w:val="90"/>
+                <w:sz w:val="10"/>
+              </w:rPr>
+              <w:t>/</w:t>
             </w:r>
             <w:r>
               <w:rPr>
@@ -25134,6 +26360,7 @@
                 <w:sz w:val="10"/>
               </w:rPr>
             </w:pPr>
+            <w:proofErr w:type="spellStart"/>
             <w:r>
               <w:rPr>
                 <w:rFonts w:ascii="Arial"/>
@@ -25144,6 +26371,7 @@
               </w:rPr>
               <w:t>nbr</w:t>
             </w:r>
+            <w:proofErr w:type="spellEnd"/>
             <w:r>
               <w:rPr>
                 <w:rFonts w:ascii="Arial"/>
@@ -25186,6 +26414,7 @@
                 <w:sz w:val="10"/>
               </w:rPr>
             </w:pPr>
+            <w:proofErr w:type="spellStart"/>
             <w:r>
               <w:rPr>
                 <w:rFonts w:ascii="Arial"/>
@@ -25196,6 +26425,7 @@
               </w:rPr>
               <w:t>Coeff</w:t>
             </w:r>
+            <w:proofErr w:type="spellEnd"/>
             <w:r>
               <w:rPr>
                 <w:rFonts w:ascii="Arial"/>
@@ -26131,6 +27361,7 @@
               </w:rPr>
               <w:t xml:space="preserve"> </w:t>
             </w:r>
+            <w:proofErr w:type="spellStart"/>
             <w:r>
               <w:rPr>
                 <w:rFonts w:ascii="Arial" w:hAnsi="Arial"/>
@@ -26141,6 +27372,7 @@
               </w:rPr>
               <w:t>bÉtiment</w:t>
             </w:r>
+            <w:proofErr w:type="spellEnd"/>
           </w:p>
         </w:tc>
         <w:tc>
@@ -26950,6 +28182,7 @@
               </w:rPr>
               <w:t xml:space="preserve"> </w:t>
             </w:r>
+            <w:proofErr w:type="gramStart"/>
             <w:r>
               <w:rPr>
                 <w:rFonts w:ascii="Arial" w:hAnsi="Arial"/>
@@ -26959,6 +28192,7 @@
               </w:rPr>
               <w:t>a</w:t>
             </w:r>
+            <w:proofErr w:type="gramEnd"/>
             <w:r>
               <w:rPr>
                 <w:rFonts w:ascii="Arial" w:hAnsi="Arial"/>
@@ -28043,6 +29277,7 @@
               </w:rPr>
               <w:t xml:space="preserve"> </w:t>
             </w:r>
+            <w:proofErr w:type="spellStart"/>
             <w:r>
               <w:rPr>
                 <w:rFonts w:ascii="Arial" w:hAnsi="Arial"/>
@@ -28052,6 +29287,7 @@
               </w:rPr>
               <w:t>photobiologique</w:t>
             </w:r>
+            <w:proofErr w:type="spellEnd"/>
             <w:r>
               <w:rPr>
                 <w:rFonts w:ascii="Arial" w:hAnsi="Arial"/>
@@ -28760,7 +29996,21 @@
         <w:rPr>
           <w:sz w:val="10"/>
         </w:rPr>
-        <w:t>Ces luminaires a lux adaptatif, ou luminaires a autorégulation, sont conçus pour ajuster automatiquement leur intensité lumineuse en fonction des conditions ambiantes et</w:t>
+        <w:t xml:space="preserve">Ces luminaires </w:t>
+      </w:r>
+      <w:proofErr w:type="gramStart"/>
+      <w:r>
+        <w:rPr>
+          <w:sz w:val="10"/>
+        </w:rPr>
+        <w:t>a</w:t>
+      </w:r>
+      <w:proofErr w:type="gramEnd"/>
+      <w:r>
+        <w:rPr>
+          <w:sz w:val="10"/>
+        </w:rPr>
+        <w:t xml:space="preserve"> lux adaptatif, ou luminaires a autorégulation, sont conçus pour ajuster automatiquement leur intensité lumineuse en fonction des conditions ambiantes et</w:t>
       </w:r>
       <w:r>
         <w:rPr>
@@ -28959,7 +30209,7 @@
           </mc:Choice>
           <mc:Fallback>
             <w:pict>
-              <v:shape w14:anchorId="3D7AEA73" id="Graphic 36" o:spid="_x0000_s1026" style="position:absolute;margin-left:17.75pt;margin-top:89.4pt;width:559.1pt;height:662.25pt;z-index:-16676864;visibility:visible;mso-wrap-style:square;mso-wrap-distance-left:0;mso-wrap-distance-top:0;mso-wrap-distance-right:0;mso-wrap-distance-bottom:0;mso-position-horizontal:absolute;mso-position-horizontal-relative:page;mso-position-vertical:absolute;mso-position-vertical-relative:page;v-text-anchor:top" coordsize="7100570,8410575" o:gfxdata="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" path="m7100316,l4572,,,76,,8410397r4572,l7095744,8410397r4572,l7100316,8405838r,-8401190l7095744,4648r,8401190l4572,8405838,4572,4572r7095744,l7100316,xe" fillcolor="#099" stroked="f">
+              <v:shape w14:anchorId="5A54F59C" id="Graphic 36" o:spid="_x0000_s1026" style="position:absolute;margin-left:17.75pt;margin-top:89.4pt;width:559.1pt;height:662.25pt;z-index:-16676864;visibility:visible;mso-wrap-style:square;mso-wrap-distance-left:0;mso-wrap-distance-top:0;mso-wrap-distance-right:0;mso-wrap-distance-bottom:0;mso-position-horizontal:absolute;mso-position-horizontal-relative:page;mso-position-vertical:absolute;mso-position-vertical-relative:page;v-text-anchor:top" coordsize="7100570,8410575" o:gfxdata="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" path="m7100316,l4572,,,76,,8410397r4572,l7095744,8410397r4572,l7100316,8405838r,-8401190l7095744,4648r,8401190l4572,8405838,4572,4572r7095744,l7100316,xe" fillcolor="#099" stroked="f">
                 <v:path arrowok="t"/>
                 <w10:wrap anchorx="page" anchory="page"/>
               </v:shape>
@@ -29231,12 +30481,14 @@
               </w:rPr>
               <w:t xml:space="preserve"> </w:t>
             </w:r>
+            <w:proofErr w:type="spellStart"/>
             <w:r>
               <w:rPr>
                 <w:sz w:val="10"/>
               </w:rPr>
               <w:t>a</w:t>
             </w:r>
+            <w:proofErr w:type="spellEnd"/>
             <w:r>
               <w:rPr>
                 <w:spacing w:val="2"/>
@@ -29387,12 +30639,16 @@
               </w:rPr>
               <w:t xml:space="preserve"> </w:t>
             </w:r>
+            <w:proofErr w:type="spellStart"/>
+            <w:proofErr w:type="gramStart"/>
             <w:r>
               <w:rPr>
                 <w:sz w:val="10"/>
               </w:rPr>
               <w:t>a</w:t>
             </w:r>
+            <w:proofErr w:type="spellEnd"/>
+            <w:proofErr w:type="gramEnd"/>
             <w:r>
               <w:rPr>
                 <w:spacing w:val="2"/>
@@ -30429,6 +31685,8 @@
               </w:rPr>
               <w:t xml:space="preserve"> </w:t>
             </w:r>
+            <w:proofErr w:type="spellStart"/>
+            <w:proofErr w:type="gramStart"/>
             <w:r>
               <w:rPr>
                 <w:rFonts w:ascii="Arial" w:hAnsi="Arial"/>
@@ -30439,6 +31697,8 @@
               </w:rPr>
               <w:t>a</w:t>
             </w:r>
+            <w:proofErr w:type="spellEnd"/>
+            <w:proofErr w:type="gramEnd"/>
             <w:r>
               <w:rPr>
                 <w:rFonts w:ascii="Arial" w:hAnsi="Arial"/>
@@ -31562,6 +32822,7 @@
                                 <w:sz w:val="11"/>
                               </w:rPr>
                             </w:pPr>
+                            <w:proofErr w:type="spellStart"/>
                             <w:r>
                               <w:rPr>
                                 <w:rFonts w:ascii="Calibri"/>
@@ -31569,6 +32830,7 @@
                               </w:rPr>
                               <w:t>My</w:t>
                             </w:r>
+                            <w:proofErr w:type="spellEnd"/>
                             <w:r>
                               <w:rPr>
                                 <w:rFonts w:ascii="Calibri"/>
@@ -31867,6 +33129,7 @@
                           <w:sz w:val="11"/>
                         </w:rPr>
                       </w:pPr>
+                      <w:proofErr w:type="spellStart"/>
                       <w:r>
                         <w:rPr>
                           <w:rFonts w:ascii="Calibri"/>
@@ -31874,6 +33137,7 @@
                         </w:rPr>
                         <w:t>My</w:t>
                       </w:r>
+                      <w:proofErr w:type="spellEnd"/>
                       <w:r>
                         <w:rPr>
                           <w:rFonts w:ascii="Calibri"/>
@@ -32304,7 +33568,7 @@
           </mc:Choice>
           <mc:Fallback>
             <w:pict>
-              <v:group w14:anchorId="1E160514" id="Group 41" o:spid="_x0000_s1026" style="position:absolute;margin-left:19.2pt;margin-top:54.6pt;width:556.1pt;height:731.65pt;z-index:-16675328;mso-wrap-distance-left:0;mso-wrap-distance-right:0;mso-position-horizontal-relative:page;mso-position-vertical-relative:page" coordsize="70624,92919" o:gfxdata="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">
+              <v:group w14:anchorId="0ECC6063" id="Group 41" o:spid="_x0000_s1026" style="position:absolute;margin-left:19.2pt;margin-top:54.6pt;width:556.1pt;height:731.65pt;z-index:-16675328;mso-wrap-distance-left:0;mso-wrap-distance-right:0;mso-position-horizontal-relative:page;mso-position-vertical-relative:page" coordsize="70624,92919" o:gfxdata="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">
                 <v:shape id="Graphic 42" o:spid="_x0000_s1027" style="position:absolute;width:70624;height:92919;visibility:visible;mso-wrap-style:square;v-text-anchor:top" coordsize="7062470,9291955" o:gfxdata="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" path="m7062216,50l6096,50,,,,9291574r6096,l6096,6146r7050024,l7056120,9291574r6096,l7062216,6146r,-6096xe" fillcolor="#099" stroked="f">
                   <v:path arrowok="t"/>
                 </v:shape>
@@ -33390,12 +34654,16 @@
               </w:rPr>
               <w:t xml:space="preserve"> </w:t>
             </w:r>
+            <w:proofErr w:type="spellStart"/>
+            <w:proofErr w:type="gramStart"/>
             <w:r>
               <w:rPr>
                 <w:sz w:val="12"/>
               </w:rPr>
               <w:t>a</w:t>
             </w:r>
+            <w:proofErr w:type="spellEnd"/>
+            <w:proofErr w:type="gramEnd"/>
             <w:r>
               <w:rPr>
                 <w:spacing w:val="10"/>
@@ -34321,8 +35589,18 @@
               <w:rPr>
                 <w:sz w:val="12"/>
               </w:rPr>
-              <w:t>Mesure de l'intensité lumineuse émise ou réfléchie par une surface dans une direction donnée, rapportée a</w:t>
-            </w:r>
+              <w:t xml:space="preserve">Mesure de l'intensité lumineuse émise ou réfléchie par une surface dans une direction donnée, rapportée </w:t>
+            </w:r>
+            <w:proofErr w:type="spellStart"/>
+            <w:proofErr w:type="gramStart"/>
+            <w:r>
+              <w:rPr>
+                <w:sz w:val="12"/>
+              </w:rPr>
+              <w:t>a</w:t>
+            </w:r>
+            <w:proofErr w:type="spellEnd"/>
+            <w:proofErr w:type="gramEnd"/>
             <w:r>
               <w:rPr>
                 <w:spacing w:val="10"/>
@@ -36070,12 +37348,16 @@
               </w:rPr>
               <w:t xml:space="preserve"> </w:t>
             </w:r>
+            <w:proofErr w:type="spellStart"/>
+            <w:proofErr w:type="gramStart"/>
             <w:r>
               <w:rPr>
                 <w:sz w:val="12"/>
               </w:rPr>
               <w:t>a</w:t>
             </w:r>
+            <w:proofErr w:type="spellEnd"/>
+            <w:proofErr w:type="gramEnd"/>
             <w:r>
               <w:rPr>
                 <w:spacing w:val="10"/>
@@ -36200,12 +37482,14 @@
               </w:rPr>
               <w:t xml:space="preserve"> </w:t>
             </w:r>
+            <w:proofErr w:type="spellStart"/>
             <w:r>
               <w:rPr>
                 <w:sz w:val="12"/>
               </w:rPr>
               <w:t>a</w:t>
             </w:r>
+            <w:proofErr w:type="spellEnd"/>
             <w:r>
               <w:rPr>
                 <w:spacing w:val="10"/>
@@ -37326,7 +38610,7 @@
                               <w:spacing w:val="-10"/>
                               <w:sz w:val="12"/>
                             </w:rPr>
-                            <w:t>9</w:t>
+                            <w:t>8</w:t>
                           </w:r>
                           <w:r>
                             <w:rPr>
@@ -37398,7 +38682,7 @@
                         <w:spacing w:val="-10"/>
                         <w:sz w:val="12"/>
                       </w:rPr>
-                      <w:t>9</w:t>
+                      <w:t>8</w:t>
                     </w:r>
                     <w:r>
                       <w:rPr>

</xml_diff>